<commit_message>
Alteração 16, novo 18 e 19
</commit_message>
<xml_diff>
--- a/18. Descrição dos Processos de Negócio.docx
+++ b/18. Descrição dos Processos de Negócio.docx
@@ -42,12 +42,9 @@
           <w:sz w:val="36"/>
           <w:szCs w:val="36"/>
         </w:rPr>
-        <w:t>Gerar Orçamento</w:t>
-      </w:r>
-    </w:p>
-    <w:p>
-      <w:pPr>
-        <w:pStyle w:val="Standard"/>
+        <w:t xml:space="preserve">Fornecer </w:t>
+      </w:r>
+      <w:r>
         <w:rPr>
           <w:rFonts w:ascii="Arial" w:hAnsi="Arial" w:cs="Arial"/>
           <w:b/>
@@ -55,38 +52,49 @@
           <w:sz w:val="36"/>
           <w:szCs w:val="36"/>
         </w:rPr>
-      </w:pPr>
-    </w:p>
-    <w:p>
-      <w:pPr>
-        <w:pStyle w:val="Standard"/>
-        <w:rPr>
-          <w:rFonts w:ascii="Arial" w:hAnsi="Arial" w:cs="Arial"/>
-          <w:b/>
-          <w:bCs/>
-          <w:sz w:val="22"/>
-          <w:szCs w:val="22"/>
-        </w:rPr>
-      </w:pPr>
-      <w:r>
-        <w:rPr>
-          <w:rFonts w:ascii="Arial" w:hAnsi="Arial" w:cs="Arial"/>
-          <w:b/>
-          <w:bCs/>
-          <w:sz w:val="22"/>
-          <w:szCs w:val="22"/>
-        </w:rPr>
-        <w:t>Criar</w:t>
-      </w:r>
-      <w:r>
-        <w:rPr>
-          <w:rFonts w:ascii="Arial" w:hAnsi="Arial" w:cs="Arial"/>
-          <w:b/>
-          <w:bCs/>
-          <w:sz w:val="22"/>
-          <w:szCs w:val="22"/>
-        </w:rPr>
-        <w:t xml:space="preserve"> Orçamento</w:t>
+        <w:t>Orçamento</w:t>
+      </w:r>
+    </w:p>
+    <w:p>
+      <w:pPr>
+        <w:pStyle w:val="Standard"/>
+        <w:rPr>
+          <w:rFonts w:ascii="Arial" w:hAnsi="Arial" w:cs="Arial"/>
+          <w:b/>
+          <w:bCs/>
+          <w:sz w:val="22"/>
+          <w:szCs w:val="22"/>
+        </w:rPr>
+      </w:pPr>
+      <w:r>
+        <w:rPr>
+          <w:rFonts w:ascii="Arial" w:hAnsi="Arial" w:cs="Arial"/>
+          <w:b/>
+          <w:bCs/>
+          <w:sz w:val="22"/>
+          <w:szCs w:val="22"/>
+        </w:rPr>
+        <w:t xml:space="preserve">Receber </w:t>
+      </w:r>
+      <w:r>
+        <w:rPr>
+          <w:rFonts w:ascii="Arial" w:hAnsi="Arial" w:cs="Arial"/>
+          <w:b/>
+          <w:bCs/>
+          <w:sz w:val="22"/>
+          <w:szCs w:val="22"/>
+        </w:rPr>
+        <w:t>o</w:t>
+      </w:r>
+      <w:r>
+        <w:rPr>
+          <w:rFonts w:ascii="Arial" w:hAnsi="Arial" w:cs="Arial"/>
+          <w:b/>
+          <w:bCs/>
+          <w:sz w:val="22"/>
+          <w:szCs w:val="22"/>
+        </w:rPr>
+        <w:t>rçamento</w:t>
       </w:r>
     </w:p>
     <w:p>
@@ -260,7 +268,23 @@
           <w:sz w:val="22"/>
           <w:szCs w:val="22"/>
         </w:rPr>
-        <w:t>Caso o cliente já seja cadastrado, acrescenta novas informações ao mesmo.</w:t>
+        <w:t xml:space="preserve">Caso o cliente já seja cadastrado, </w:t>
+      </w:r>
+      <w:r>
+        <w:rPr>
+          <w:rFonts w:ascii="Arial" w:hAnsi="Arial" w:cs="Arial"/>
+          <w:sz w:val="22"/>
+          <w:szCs w:val="22"/>
+        </w:rPr>
+        <w:t>atualiza as informações</w:t>
+      </w:r>
+      <w:r>
+        <w:rPr>
+          <w:rFonts w:ascii="Arial" w:hAnsi="Arial" w:cs="Arial"/>
+          <w:sz w:val="22"/>
+          <w:szCs w:val="22"/>
+        </w:rPr>
+        <w:t>.</w:t>
       </w:r>
     </w:p>
     <w:p>
@@ -282,25 +306,7 @@
           <w:sz w:val="22"/>
           <w:szCs w:val="22"/>
         </w:rPr>
-        <w:t xml:space="preserve">Verificar quais são as necessidades de monitoramento do usuário do </w:t>
-      </w:r>
-      <w:proofErr w:type="spellStart"/>
-      <w:r>
-        <w:rPr>
-          <w:rFonts w:ascii="Arial" w:hAnsi="Arial" w:cs="Arial"/>
-          <w:sz w:val="22"/>
-          <w:szCs w:val="22"/>
-        </w:rPr>
-        <w:t>SuSmart</w:t>
-      </w:r>
-      <w:proofErr w:type="spellEnd"/>
-      <w:r>
-        <w:rPr>
-          <w:rFonts w:ascii="Arial" w:hAnsi="Arial" w:cs="Arial"/>
-          <w:sz w:val="22"/>
-          <w:szCs w:val="22"/>
-        </w:rPr>
-        <w:t>;</w:t>
+        <w:t>Recebe a solicitação personalizada do cliente;</w:t>
       </w:r>
     </w:p>
     <w:p>
@@ -322,61 +328,69 @@
           <w:sz w:val="22"/>
           <w:szCs w:val="22"/>
         </w:rPr>
-        <w:t>Criar a proposta com base nas necessidades do cliente.</w:t>
-      </w:r>
-    </w:p>
-    <w:p>
-      <w:pPr>
-        <w:pStyle w:val="Standard"/>
-        <w:ind w:left="720"/>
-        <w:rPr>
-          <w:rFonts w:ascii="Arial" w:hAnsi="Arial" w:cs="Arial"/>
-          <w:sz w:val="22"/>
-          <w:szCs w:val="22"/>
-        </w:rPr>
-      </w:pPr>
-    </w:p>
-    <w:p>
-      <w:pPr>
-        <w:pStyle w:val="Standard"/>
-        <w:ind w:left="720"/>
-        <w:rPr>
-          <w:rFonts w:ascii="Arial" w:hAnsi="Arial" w:cs="Arial"/>
-          <w:sz w:val="22"/>
-          <w:szCs w:val="22"/>
-        </w:rPr>
-      </w:pPr>
-    </w:p>
-    <w:p>
-      <w:pPr>
-        <w:pStyle w:val="Standard"/>
-        <w:rPr>
-          <w:rFonts w:ascii="Arial" w:hAnsi="Arial" w:cs="Arial"/>
-          <w:sz w:val="22"/>
-          <w:szCs w:val="22"/>
-        </w:rPr>
-      </w:pPr>
-    </w:p>
-    <w:p>
-      <w:pPr>
-        <w:pStyle w:val="Standard"/>
-        <w:rPr>
-          <w:rFonts w:ascii="Arial" w:hAnsi="Arial" w:cs="Arial"/>
-          <w:b/>
-          <w:bCs/>
-          <w:sz w:val="22"/>
-          <w:szCs w:val="22"/>
-        </w:rPr>
-      </w:pPr>
-      <w:r>
-        <w:rPr>
-          <w:rFonts w:ascii="Arial" w:hAnsi="Arial" w:cs="Arial"/>
-          <w:b/>
-          <w:bCs/>
-          <w:sz w:val="22"/>
-          <w:szCs w:val="22"/>
-        </w:rPr>
-        <w:t>Retornar Orçamento</w:t>
+        <w:t>Informa o prazo de retorno para gerar orçamento.</w:t>
+      </w:r>
+    </w:p>
+    <w:p>
+      <w:pPr>
+        <w:pStyle w:val="Standard"/>
+        <w:rPr>
+          <w:rFonts w:ascii="Arial" w:hAnsi="Arial" w:cs="Arial"/>
+          <w:sz w:val="22"/>
+          <w:szCs w:val="22"/>
+        </w:rPr>
+      </w:pPr>
+    </w:p>
+    <w:p>
+      <w:pPr>
+        <w:pStyle w:val="Standard"/>
+        <w:rPr>
+          <w:rFonts w:ascii="Arial" w:hAnsi="Arial" w:cs="Arial"/>
+          <w:b/>
+          <w:bCs/>
+          <w:sz w:val="22"/>
+          <w:szCs w:val="22"/>
+        </w:rPr>
+      </w:pPr>
+      <w:r>
+        <w:rPr>
+          <w:rFonts w:ascii="Arial" w:hAnsi="Arial" w:cs="Arial"/>
+          <w:b/>
+          <w:bCs/>
+          <w:sz w:val="22"/>
+          <w:szCs w:val="22"/>
+        </w:rPr>
+        <w:t>Gerar</w:t>
+      </w:r>
+      <w:r>
+        <w:rPr>
+          <w:rFonts w:ascii="Arial" w:hAnsi="Arial" w:cs="Arial"/>
+          <w:b/>
+          <w:bCs/>
+          <w:sz w:val="22"/>
+          <w:szCs w:val="22"/>
+        </w:rPr>
+        <w:t xml:space="preserve"> </w:t>
+      </w:r>
+      <w:r>
+        <w:rPr>
+          <w:rFonts w:ascii="Arial" w:hAnsi="Arial" w:cs="Arial"/>
+          <w:b/>
+          <w:bCs/>
+          <w:sz w:val="22"/>
+          <w:szCs w:val="22"/>
+        </w:rPr>
+        <w:t>o</w:t>
+      </w:r>
+      <w:r>
+        <w:rPr>
+          <w:rFonts w:ascii="Arial" w:hAnsi="Arial" w:cs="Arial"/>
+          <w:b/>
+          <w:bCs/>
+          <w:sz w:val="22"/>
+          <w:szCs w:val="22"/>
+        </w:rPr>
+        <w:t>rçamento</w:t>
       </w:r>
     </w:p>
     <w:p>
@@ -414,7 +428,31 @@
           <w:sz w:val="22"/>
           <w:szCs w:val="22"/>
         </w:rPr>
-        <w:t>Atendente envia o orçamento ao cliente.</w:t>
+        <w:t>Atendente envia o orçamento</w:t>
+      </w:r>
+      <w:r>
+        <w:rPr>
+          <w:rFonts w:ascii="Arial" w:hAnsi="Arial" w:cs="Arial"/>
+          <w:sz w:val="22"/>
+          <w:szCs w:val="22"/>
+        </w:rPr>
+        <w:t xml:space="preserve"> e contrato</w:t>
+      </w:r>
+      <w:r>
+        <w:rPr>
+          <w:rFonts w:ascii="Arial" w:hAnsi="Arial" w:cs="Arial"/>
+          <w:sz w:val="22"/>
+          <w:szCs w:val="22"/>
+        </w:rPr>
+        <w:t xml:space="preserve"> ao cliente</w:t>
+      </w:r>
+      <w:r>
+        <w:rPr>
+          <w:rFonts w:ascii="Arial" w:hAnsi="Arial" w:cs="Arial"/>
+          <w:sz w:val="22"/>
+          <w:szCs w:val="22"/>
+        </w:rPr>
+        <w:t>;</w:t>
       </w:r>
     </w:p>
     <w:p>
@@ -444,7 +482,15 @@
           <w:sz w:val="22"/>
           <w:szCs w:val="22"/>
         </w:rPr>
-        <w:t>Retornar o cálculo final para o cliente.</w:t>
+        <w:t>Retornar o cálculo final para o cliente</w:t>
+      </w:r>
+      <w:r>
+        <w:rPr>
+          <w:rFonts w:ascii="Arial" w:hAnsi="Arial" w:cs="Arial"/>
+          <w:sz w:val="22"/>
+          <w:szCs w:val="22"/>
+        </w:rPr>
+        <w:t>;</w:t>
       </w:r>
     </w:p>
     <w:p>
@@ -506,19 +552,106 @@
           <w:sz w:val="22"/>
           <w:szCs w:val="22"/>
         </w:rPr>
-        <w:t>Entrega o orçamento para o cliente;</w:t>
-      </w:r>
-    </w:p>
-    <w:p>
-      <w:pPr>
-        <w:pStyle w:val="Standard"/>
-        <w:ind w:left="720"/>
-        <w:rPr>
-          <w:rFonts w:ascii="Arial" w:hAnsi="Arial" w:cs="Arial"/>
-          <w:sz w:val="22"/>
-          <w:szCs w:val="22"/>
-        </w:rPr>
-      </w:pPr>
+        <w:t>Recebe solicitação de orçamento;</w:t>
+      </w:r>
+    </w:p>
+    <w:p>
+      <w:pPr>
+        <w:pStyle w:val="Standard"/>
+        <w:numPr>
+          <w:ilvl w:val="0"/>
+          <w:numId w:val="10"/>
+        </w:numPr>
+        <w:rPr>
+          <w:rFonts w:ascii="Arial" w:hAnsi="Arial" w:cs="Arial"/>
+          <w:sz w:val="22"/>
+          <w:szCs w:val="22"/>
+        </w:rPr>
+      </w:pPr>
+      <w:r>
+        <w:rPr>
+          <w:rFonts w:ascii="Arial" w:hAnsi="Arial" w:cs="Arial"/>
+          <w:sz w:val="22"/>
+          <w:szCs w:val="22"/>
+        </w:rPr>
+        <w:t>Confere os tipos de monitoramento enviados pelo cliente, e gera orçamento;</w:t>
+      </w:r>
+    </w:p>
+    <w:p>
+      <w:pPr>
+        <w:pStyle w:val="Standard"/>
+        <w:numPr>
+          <w:ilvl w:val="0"/>
+          <w:numId w:val="10"/>
+        </w:numPr>
+        <w:rPr>
+          <w:rFonts w:ascii="Arial" w:hAnsi="Arial" w:cs="Arial"/>
+          <w:sz w:val="22"/>
+          <w:szCs w:val="22"/>
+        </w:rPr>
+      </w:pPr>
+      <w:r>
+        <w:rPr>
+          <w:rFonts w:ascii="Arial" w:hAnsi="Arial" w:cs="Arial"/>
+          <w:sz w:val="22"/>
+          <w:szCs w:val="22"/>
+        </w:rPr>
+        <w:t>Personaliza o orçamento final ao cliente com o custo do dispositivo e das personalizações solicitadas</w:t>
+      </w:r>
+      <w:r>
+        <w:rPr>
+          <w:rFonts w:ascii="Arial" w:hAnsi="Arial" w:cs="Arial"/>
+          <w:sz w:val="22"/>
+          <w:szCs w:val="22"/>
+        </w:rPr>
+        <w:t>;</w:t>
+      </w:r>
+    </w:p>
+    <w:p>
+      <w:pPr>
+        <w:pStyle w:val="Standard"/>
+        <w:numPr>
+          <w:ilvl w:val="0"/>
+          <w:numId w:val="10"/>
+        </w:numPr>
+        <w:rPr>
+          <w:rFonts w:ascii="Arial" w:hAnsi="Arial" w:cs="Arial"/>
+          <w:sz w:val="22"/>
+          <w:szCs w:val="22"/>
+        </w:rPr>
+      </w:pPr>
+      <w:r>
+        <w:rPr>
+          <w:rFonts w:ascii="Arial" w:hAnsi="Arial" w:cs="Arial"/>
+          <w:sz w:val="22"/>
+          <w:szCs w:val="22"/>
+        </w:rPr>
+        <w:t>Entrega o orçamento</w:t>
+      </w:r>
+      <w:r>
+        <w:rPr>
+          <w:rFonts w:ascii="Arial" w:hAnsi="Arial" w:cs="Arial"/>
+          <w:sz w:val="22"/>
+          <w:szCs w:val="22"/>
+        </w:rPr>
+        <w:t>/recusa</w:t>
+      </w:r>
+      <w:r>
+        <w:rPr>
+          <w:rFonts w:ascii="Arial" w:hAnsi="Arial" w:cs="Arial"/>
+          <w:sz w:val="22"/>
+          <w:szCs w:val="22"/>
+        </w:rPr>
+        <w:t xml:space="preserve"> para o cliente</w:t>
+      </w:r>
+      <w:r>
+        <w:rPr>
+          <w:rFonts w:ascii="Arial" w:hAnsi="Arial" w:cs="Arial"/>
+          <w:sz w:val="22"/>
+          <w:szCs w:val="22"/>
+        </w:rPr>
+        <w:t>.</w:t>
+      </w:r>
     </w:p>
     <w:p>
       <w:pPr>
@@ -570,7 +703,7 @@
           <w:sz w:val="36"/>
           <w:szCs w:val="36"/>
         </w:rPr>
-        <w:t>Fornecer Produto</w:t>
+        <w:t>Tratar Venda do Produto</w:t>
       </w:r>
     </w:p>
     <w:p>
@@ -604,7 +737,7 @@
           <w:sz w:val="22"/>
           <w:szCs w:val="22"/>
         </w:rPr>
-        <w:t>Registrar Pagamento</w:t>
+        <w:t>Receber solicitação de compra</w:t>
       </w:r>
     </w:p>
     <w:p>
@@ -642,7 +775,15 @@
           <w:sz w:val="22"/>
           <w:szCs w:val="22"/>
         </w:rPr>
-        <w:t>Suellen registra o pedido do cliente;</w:t>
+        <w:t>Devolver solicitação de compra e contrato de prestação de serviço</w:t>
+      </w:r>
+      <w:r>
+        <w:rPr>
+          <w:rFonts w:ascii="Arial" w:hAnsi="Arial" w:cs="Arial"/>
+          <w:sz w:val="22"/>
+          <w:szCs w:val="22"/>
+        </w:rPr>
+        <w:t>;</w:t>
       </w:r>
     </w:p>
     <w:p>
@@ -734,78 +875,99 @@
           <w:sz w:val="22"/>
           <w:szCs w:val="22"/>
         </w:rPr>
-        <w:t>Registra se o cliente vai realizar a compra e gera uma fatura para o mesmo pagar</w:t>
-      </w:r>
-      <w:r>
-        <w:rPr>
-          <w:rFonts w:ascii="Arial" w:hAnsi="Arial" w:cs="Arial"/>
-          <w:sz w:val="22"/>
-          <w:szCs w:val="22"/>
-        </w:rPr>
-        <w:t>.</w:t>
-      </w:r>
-    </w:p>
-    <w:p>
-      <w:pPr>
-        <w:pStyle w:val="Standard"/>
-        <w:ind w:left="720"/>
-        <w:rPr>
-          <w:rFonts w:ascii="Arial" w:hAnsi="Arial" w:cs="Arial"/>
-          <w:sz w:val="22"/>
-          <w:szCs w:val="22"/>
-        </w:rPr>
-      </w:pPr>
-    </w:p>
-    <w:p>
-      <w:pPr>
-        <w:pStyle w:val="Standard"/>
-        <w:rPr>
-          <w:rFonts w:ascii="Arial" w:hAnsi="Arial" w:cs="Arial"/>
-          <w:sz w:val="22"/>
-          <w:szCs w:val="22"/>
-        </w:rPr>
-      </w:pPr>
-    </w:p>
-    <w:p>
-      <w:pPr>
-        <w:pStyle w:val="Standard"/>
-        <w:rPr>
-          <w:rFonts w:ascii="Arial" w:hAnsi="Arial" w:cs="Arial"/>
-          <w:sz w:val="22"/>
-          <w:szCs w:val="22"/>
-        </w:rPr>
-      </w:pPr>
-    </w:p>
-    <w:p>
-      <w:pPr>
-        <w:pStyle w:val="Standard"/>
-        <w:rPr>
-          <w:rFonts w:ascii="Arial" w:hAnsi="Arial" w:cs="Arial"/>
-          <w:sz w:val="22"/>
-          <w:szCs w:val="22"/>
-        </w:rPr>
-      </w:pPr>
-    </w:p>
-    <w:p>
-      <w:pPr>
-        <w:pStyle w:val="Standard"/>
-        <w:rPr>
-          <w:rFonts w:ascii="Arial" w:hAnsi="Arial" w:cs="Arial"/>
-          <w:b/>
-          <w:bCs/>
-          <w:sz w:val="22"/>
-          <w:szCs w:val="22"/>
-        </w:rPr>
-      </w:pPr>
-      <w:r>
-        <w:rPr>
-          <w:rFonts w:ascii="Arial" w:hAnsi="Arial" w:cs="Arial"/>
-          <w:b/>
-          <w:bCs/>
-          <w:sz w:val="22"/>
-          <w:szCs w:val="22"/>
-        </w:rPr>
-        <w:t>Validar Pagamento</w:t>
+        <w:t>Registra se o cliente vai realizar a compra</w:t>
+      </w:r>
+      <w:r>
+        <w:rPr>
+          <w:rFonts w:ascii="Arial" w:hAnsi="Arial" w:cs="Arial"/>
+          <w:sz w:val="22"/>
+          <w:szCs w:val="22"/>
+        </w:rPr>
+        <w:t>;</w:t>
+      </w:r>
+    </w:p>
+    <w:p>
+      <w:pPr>
+        <w:pStyle w:val="Standard"/>
+        <w:numPr>
+          <w:ilvl w:val="0"/>
+          <w:numId w:val="12"/>
+        </w:numPr>
+        <w:rPr>
+          <w:rFonts w:ascii="Arial" w:hAnsi="Arial" w:cs="Arial"/>
+          <w:sz w:val="22"/>
+          <w:szCs w:val="22"/>
+        </w:rPr>
+      </w:pPr>
+      <w:r>
+        <w:rPr>
+          <w:rFonts w:ascii="Arial" w:hAnsi="Arial" w:cs="Arial"/>
+          <w:sz w:val="22"/>
+          <w:szCs w:val="22"/>
+        </w:rPr>
+        <w:t>Confere com as informações do orçamento gerado</w:t>
+      </w:r>
+      <w:r>
+        <w:rPr>
+          <w:rFonts w:ascii="Arial" w:hAnsi="Arial" w:cs="Arial"/>
+          <w:sz w:val="22"/>
+          <w:szCs w:val="22"/>
+        </w:rPr>
+        <w:t>;</w:t>
+      </w:r>
+    </w:p>
+    <w:p>
+      <w:pPr>
+        <w:pStyle w:val="Standard"/>
+        <w:numPr>
+          <w:ilvl w:val="0"/>
+          <w:numId w:val="12"/>
+        </w:numPr>
+        <w:rPr>
+          <w:rFonts w:ascii="Arial" w:hAnsi="Arial" w:cs="Arial"/>
+          <w:sz w:val="22"/>
+          <w:szCs w:val="22"/>
+        </w:rPr>
+      </w:pPr>
+      <w:r>
+        <w:rPr>
+          <w:rFonts w:ascii="Arial" w:hAnsi="Arial" w:cs="Arial"/>
+          <w:sz w:val="22"/>
+          <w:szCs w:val="22"/>
+        </w:rPr>
+        <w:t>Envia ao cliente fatura que pode ser parcelada em até 12 vezes, mais o contrato de prestação de serviços.</w:t>
+      </w:r>
+    </w:p>
+    <w:p>
+      <w:pPr>
+        <w:pStyle w:val="Standard"/>
+        <w:rPr>
+          <w:rFonts w:ascii="Arial" w:hAnsi="Arial" w:cs="Arial"/>
+          <w:sz w:val="22"/>
+          <w:szCs w:val="22"/>
+        </w:rPr>
+      </w:pPr>
+    </w:p>
+    <w:p>
+      <w:pPr>
+        <w:pStyle w:val="Standard"/>
+        <w:rPr>
+          <w:rFonts w:ascii="Arial" w:hAnsi="Arial" w:cs="Arial"/>
+          <w:b/>
+          <w:bCs/>
+          <w:sz w:val="22"/>
+          <w:szCs w:val="22"/>
+        </w:rPr>
+      </w:pPr>
+      <w:r>
+        <w:rPr>
+          <w:rFonts w:ascii="Arial" w:hAnsi="Arial" w:cs="Arial"/>
+          <w:b/>
+          <w:bCs/>
+          <w:sz w:val="22"/>
+          <w:szCs w:val="22"/>
+        </w:rPr>
+        <w:t>Fechar contrato</w:t>
       </w:r>
     </w:p>
     <w:p>
@@ -843,7 +1005,31 @@
           <w:sz w:val="22"/>
           <w:szCs w:val="22"/>
         </w:rPr>
-        <w:t>Suellen verifica se o pedido foi pago;</w:t>
+        <w:t>Atendente</w:t>
+      </w:r>
+      <w:r>
+        <w:rPr>
+          <w:rFonts w:ascii="Arial" w:hAnsi="Arial" w:cs="Arial"/>
+          <w:sz w:val="22"/>
+          <w:szCs w:val="22"/>
+        </w:rPr>
+        <w:t xml:space="preserve"> verifica se o </w:t>
+      </w:r>
+      <w:r>
+        <w:rPr>
+          <w:rFonts w:ascii="Arial" w:hAnsi="Arial" w:cs="Arial"/>
+          <w:sz w:val="22"/>
+          <w:szCs w:val="22"/>
+        </w:rPr>
+        <w:t>contrato foi assinado</w:t>
+      </w:r>
+      <w:r>
+        <w:rPr>
+          <w:rFonts w:ascii="Arial" w:hAnsi="Arial" w:cs="Arial"/>
+          <w:sz w:val="22"/>
+          <w:szCs w:val="22"/>
+        </w:rPr>
+        <w:t>;</w:t>
       </w:r>
     </w:p>
     <w:p>
@@ -873,7 +1059,23 @@
           <w:sz w:val="22"/>
           <w:szCs w:val="22"/>
         </w:rPr>
-        <w:t>Confirmar se o cliente pagou ou não pelo produto;</w:t>
+        <w:t xml:space="preserve">Confirmar se o cliente </w:t>
+      </w:r>
+      <w:r>
+        <w:rPr>
+          <w:rFonts w:ascii="Arial" w:hAnsi="Arial" w:cs="Arial"/>
+          <w:sz w:val="22"/>
+          <w:szCs w:val="22"/>
+        </w:rPr>
+        <w:t>assinou ou não pelo serviço</w:t>
+      </w:r>
+      <w:r>
+        <w:rPr>
+          <w:rFonts w:ascii="Arial" w:hAnsi="Arial" w:cs="Arial"/>
+          <w:sz w:val="22"/>
+          <w:szCs w:val="22"/>
+        </w:rPr>
+        <w:t>;</w:t>
       </w:r>
     </w:p>
     <w:p>
@@ -935,7 +1137,23 @@
           <w:sz w:val="22"/>
           <w:szCs w:val="22"/>
         </w:rPr>
-        <w:t>Verifica se o cliente realizou o pagamento da fatura;</w:t>
+        <w:t>Verifica se o cliente enviou a via do contrato</w:t>
+      </w:r>
+      <w:r>
+        <w:rPr>
+          <w:rFonts w:ascii="Arial" w:hAnsi="Arial" w:cs="Arial"/>
+          <w:sz w:val="22"/>
+          <w:szCs w:val="22"/>
+        </w:rPr>
+        <w:t xml:space="preserve"> de prestação de serviço assinado</w:t>
+      </w:r>
+      <w:r>
+        <w:rPr>
+          <w:rFonts w:ascii="Arial" w:hAnsi="Arial" w:cs="Arial"/>
+          <w:sz w:val="22"/>
+          <w:szCs w:val="22"/>
+        </w:rPr>
+        <w:t>;</w:t>
       </w:r>
     </w:p>
     <w:p>
@@ -957,7 +1175,23 @@
           <w:sz w:val="22"/>
           <w:szCs w:val="22"/>
         </w:rPr>
-        <w:t xml:space="preserve">Caso o cliente não tenha pago, o pedido é colocado em stand </w:t>
+        <w:t xml:space="preserve">Caso o cliente não tenha </w:t>
+      </w:r>
+      <w:r>
+        <w:rPr>
+          <w:rFonts w:ascii="Arial" w:hAnsi="Arial" w:cs="Arial"/>
+          <w:sz w:val="22"/>
+          <w:szCs w:val="22"/>
+        </w:rPr>
+        <w:t>enviado</w:t>
+      </w:r>
+      <w:r>
+        <w:rPr>
+          <w:rFonts w:ascii="Arial" w:hAnsi="Arial" w:cs="Arial"/>
+          <w:sz w:val="22"/>
+          <w:szCs w:val="22"/>
+        </w:rPr>
+        <w:t xml:space="preserve">, o pedido é colocado em stand </w:t>
       </w:r>
       <w:proofErr w:type="spellStart"/>
       <w:r>
@@ -975,7 +1209,15 @@
           <w:sz w:val="22"/>
           <w:szCs w:val="22"/>
         </w:rPr>
-        <w:t xml:space="preserve"> (e posteriormente cancelado).</w:t>
+        <w:t xml:space="preserve"> (e posteriormente cancelado)</w:t>
+      </w:r>
+      <w:r>
+        <w:rPr>
+          <w:rFonts w:ascii="Arial" w:hAnsi="Arial" w:cs="Arial"/>
+          <w:sz w:val="22"/>
+          <w:szCs w:val="22"/>
+        </w:rPr>
+        <w:t>;</w:t>
       </w:r>
     </w:p>
     <w:p>
@@ -997,8 +1239,62 @@
           <w:sz w:val="22"/>
           <w:szCs w:val="22"/>
         </w:rPr>
-        <w:t>Com a fatura paga, prepara o pedido para ser enviado;</w:t>
-      </w:r>
+        <w:t xml:space="preserve">Com </w:t>
+      </w:r>
+      <w:r>
+        <w:rPr>
+          <w:rFonts w:ascii="Arial" w:hAnsi="Arial" w:cs="Arial"/>
+          <w:sz w:val="22"/>
+          <w:szCs w:val="22"/>
+        </w:rPr>
+        <w:t>contrato</w:t>
+      </w:r>
+      <w:r>
+        <w:rPr>
+          <w:rFonts w:ascii="Arial" w:hAnsi="Arial" w:cs="Arial"/>
+          <w:sz w:val="22"/>
+          <w:szCs w:val="22"/>
+        </w:rPr>
+        <w:t xml:space="preserve"> assinado</w:t>
+      </w:r>
+      <w:r>
+        <w:rPr>
+          <w:rFonts w:ascii="Arial" w:hAnsi="Arial" w:cs="Arial"/>
+          <w:sz w:val="22"/>
+          <w:szCs w:val="22"/>
+        </w:rPr>
+        <w:t xml:space="preserve">, </w:t>
+      </w:r>
+      <w:r>
+        <w:rPr>
+          <w:rFonts w:ascii="Arial" w:hAnsi="Arial" w:cs="Arial"/>
+          <w:sz w:val="22"/>
+          <w:szCs w:val="22"/>
+        </w:rPr>
+        <w:t>envia as informações para a fábrica iniciar o processo de produção.</w:t>
+      </w:r>
+    </w:p>
+    <w:p>
+      <w:pPr>
+        <w:pStyle w:val="Standard"/>
+        <w:ind w:left="1440"/>
+        <w:rPr>
+          <w:rFonts w:ascii="Arial" w:hAnsi="Arial" w:cs="Arial"/>
+          <w:sz w:val="22"/>
+          <w:szCs w:val="22"/>
+        </w:rPr>
+      </w:pPr>
+    </w:p>
+    <w:p>
+      <w:pPr>
+        <w:pStyle w:val="Standard"/>
+        <w:ind w:left="1440"/>
+        <w:rPr>
+          <w:rFonts w:ascii="Arial" w:hAnsi="Arial" w:cs="Arial"/>
+          <w:sz w:val="22"/>
+          <w:szCs w:val="22"/>
+        </w:rPr>
+      </w:pPr>
     </w:p>
     <w:p>
       <w:pPr>
@@ -1042,28 +1338,29 @@
           <w:sz w:val="22"/>
           <w:szCs w:val="22"/>
         </w:rPr>
-        <w:t>Enviar Produto</w:t>
-      </w:r>
-    </w:p>
-    <w:p>
-      <w:pPr>
-        <w:pStyle w:val="Standard"/>
-        <w:rPr>
-          <w:rFonts w:ascii="Arial" w:hAnsi="Arial" w:cs="Arial"/>
-          <w:b/>
-          <w:bCs/>
-          <w:sz w:val="22"/>
-          <w:szCs w:val="22"/>
-        </w:rPr>
-      </w:pPr>
-      <w:r>
-        <w:rPr>
-          <w:rFonts w:ascii="Arial" w:hAnsi="Arial" w:cs="Arial"/>
-          <w:b/>
-          <w:bCs/>
-          <w:sz w:val="22"/>
-          <w:szCs w:val="22"/>
-        </w:rPr>
+        <w:t>Receber feedback da ordem de produção</w:t>
+      </w:r>
+    </w:p>
+    <w:p>
+      <w:pPr>
+        <w:pStyle w:val="Standard"/>
+        <w:rPr>
+          <w:rFonts w:ascii="Arial" w:hAnsi="Arial" w:cs="Arial"/>
+          <w:b/>
+          <w:bCs/>
+          <w:sz w:val="22"/>
+          <w:szCs w:val="22"/>
+        </w:rPr>
+      </w:pPr>
+      <w:r>
+        <w:rPr>
+          <w:rFonts w:ascii="Arial" w:hAnsi="Arial" w:cs="Arial"/>
+          <w:b/>
+          <w:bCs/>
+          <w:sz w:val="22"/>
+          <w:szCs w:val="22"/>
+        </w:rPr>
+        <w:lastRenderedPageBreak/>
         <w:t>Evento:</w:t>
       </w:r>
       <w:r>
@@ -1080,43 +1377,61 @@
           <w:sz w:val="22"/>
           <w:szCs w:val="22"/>
         </w:rPr>
-        <w:t xml:space="preserve">Suellen envia o </w:t>
-      </w:r>
-      <w:r>
-        <w:rPr>
-          <w:rFonts w:ascii="Arial" w:hAnsi="Arial" w:cs="Arial"/>
-          <w:sz w:val="22"/>
-          <w:szCs w:val="22"/>
-        </w:rPr>
-        <w:t>produto para o cliente;</w:t>
-      </w:r>
-    </w:p>
-    <w:p>
-      <w:pPr>
-        <w:pStyle w:val="Standard"/>
-        <w:rPr>
-          <w:rFonts w:ascii="Arial" w:hAnsi="Arial" w:cs="Arial"/>
-          <w:sz w:val="22"/>
-          <w:szCs w:val="22"/>
-        </w:rPr>
-      </w:pPr>
-      <w:r>
-        <w:rPr>
-          <w:rFonts w:ascii="Arial" w:hAnsi="Arial" w:cs="Arial"/>
-          <w:b/>
-          <w:bCs/>
-          <w:sz w:val="22"/>
-          <w:szCs w:val="22"/>
-        </w:rPr>
-        <w:t xml:space="preserve">Objetivo: </w:t>
-      </w:r>
-      <w:r>
-        <w:rPr>
-          <w:rFonts w:ascii="Arial" w:hAnsi="Arial" w:cs="Arial"/>
-          <w:sz w:val="22"/>
-          <w:szCs w:val="22"/>
-        </w:rPr>
-        <w:t>Entregar ao consumidor o produto e os serviços contratados;</w:t>
+        <w:t>Atualiza cliente e fábrica sobre o status da solicitação</w:t>
+      </w:r>
+      <w:r>
+        <w:rPr>
+          <w:rFonts w:ascii="Arial" w:hAnsi="Arial" w:cs="Arial"/>
+          <w:sz w:val="22"/>
+          <w:szCs w:val="22"/>
+        </w:rPr>
+        <w:t>;</w:t>
+      </w:r>
+    </w:p>
+    <w:p>
+      <w:pPr>
+        <w:pStyle w:val="Standard"/>
+        <w:rPr>
+          <w:rFonts w:ascii="Arial" w:hAnsi="Arial" w:cs="Arial"/>
+          <w:sz w:val="22"/>
+          <w:szCs w:val="22"/>
+        </w:rPr>
+      </w:pPr>
+      <w:r>
+        <w:rPr>
+          <w:rFonts w:ascii="Arial" w:hAnsi="Arial" w:cs="Arial"/>
+          <w:b/>
+          <w:bCs/>
+          <w:sz w:val="22"/>
+          <w:szCs w:val="22"/>
+        </w:rPr>
+        <w:t>Objetivo:</w:t>
+      </w:r>
+      <w:r>
+        <w:rPr>
+          <w:rFonts w:ascii="Arial" w:hAnsi="Arial" w:cs="Arial"/>
+          <w:b/>
+          <w:bCs/>
+          <w:sz w:val="22"/>
+          <w:szCs w:val="22"/>
+        </w:rPr>
+        <w:t xml:space="preserve"> </w:t>
+      </w:r>
+      <w:r>
+        <w:rPr>
+          <w:rFonts w:ascii="Arial" w:hAnsi="Arial" w:cs="Arial"/>
+          <w:sz w:val="22"/>
+          <w:szCs w:val="22"/>
+        </w:rPr>
+        <w:t>Confere a logística da produção</w:t>
+      </w:r>
+      <w:r>
+        <w:rPr>
+          <w:rFonts w:ascii="Arial" w:hAnsi="Arial" w:cs="Arial"/>
+          <w:sz w:val="22"/>
+          <w:szCs w:val="22"/>
+        </w:rPr>
+        <w:t>;</w:t>
       </w:r>
     </w:p>
     <w:p>
@@ -1156,7 +1471,7 @@
           <w:sz w:val="22"/>
           <w:szCs w:val="22"/>
         </w:rPr>
-        <w:t>Logística</w:t>
+        <w:t>Atendente</w:t>
       </w:r>
     </w:p>
     <w:p>
@@ -1178,44 +1493,7 @@
           <w:sz w:val="22"/>
           <w:szCs w:val="22"/>
         </w:rPr>
-        <w:t>Separa o produto e envia para a transportadora</w:t>
-      </w:r>
-      <w:r>
-        <w:rPr>
-          <w:rFonts w:ascii="Arial" w:hAnsi="Arial" w:cs="Arial"/>
-          <w:sz w:val="22"/>
-          <w:szCs w:val="22"/>
-        </w:rPr>
-        <w:t>.</w:t>
-      </w:r>
-    </w:p>
-    <w:p>
-      <w:pPr>
-        <w:pStyle w:val="Standard"/>
-        <w:rPr>
-          <w:rFonts w:ascii="Arial" w:hAnsi="Arial" w:cs="Arial"/>
-          <w:sz w:val="22"/>
-          <w:szCs w:val="22"/>
-        </w:rPr>
-      </w:pPr>
-    </w:p>
-    <w:p>
-      <w:pPr>
-        <w:pStyle w:val="Standard"/>
-        <w:rPr>
-          <w:rFonts w:ascii="Arial" w:hAnsi="Arial" w:cs="Arial"/>
-          <w:sz w:val="22"/>
-          <w:szCs w:val="22"/>
-        </w:rPr>
-      </w:pPr>
-      <w:r>
-        <w:rPr>
-          <w:rFonts w:ascii="Arial" w:hAnsi="Arial" w:cs="Arial"/>
-          <w:sz w:val="22"/>
-          <w:szCs w:val="22"/>
-        </w:rPr>
-        <w:lastRenderedPageBreak/>
-        <w:t>Transportadora</w:t>
+        <w:t>Informa ao cliente o status da solicitação do produto;</w:t>
       </w:r>
     </w:p>
     <w:p>
@@ -1237,34 +1515,271 @@
           <w:sz w:val="22"/>
           <w:szCs w:val="22"/>
         </w:rPr>
-        <w:t>Envia o produto ao cliente.</w:t>
+        <w:t>Recebe o feedback do status do produto pela fábrica.</w:t>
+      </w:r>
+    </w:p>
+    <w:p>
+      <w:pPr>
+        <w:pStyle w:val="Standard"/>
+        <w:rPr>
+          <w:rFonts w:ascii="Arial" w:hAnsi="Arial" w:cs="Arial"/>
+          <w:sz w:val="22"/>
+          <w:szCs w:val="22"/>
+        </w:rPr>
+      </w:pPr>
+    </w:p>
+    <w:p>
+      <w:pPr>
+        <w:pStyle w:val="Standard"/>
+        <w:rPr>
+          <w:rFonts w:ascii="Arial" w:hAnsi="Arial" w:cs="Arial"/>
+          <w:b/>
+          <w:bCs/>
+          <w:sz w:val="22"/>
+          <w:szCs w:val="22"/>
+        </w:rPr>
+      </w:pPr>
+      <w:r>
+        <w:rPr>
+          <w:rFonts w:ascii="Arial" w:hAnsi="Arial" w:cs="Arial"/>
+          <w:b/>
+          <w:bCs/>
+          <w:sz w:val="22"/>
+          <w:szCs w:val="22"/>
+        </w:rPr>
+        <w:t>Receber extrato da fatura</w:t>
+      </w:r>
+    </w:p>
+    <w:p>
+      <w:pPr>
+        <w:pStyle w:val="Standard"/>
+        <w:rPr>
+          <w:rFonts w:ascii="Arial" w:hAnsi="Arial" w:cs="Arial"/>
+          <w:b/>
+          <w:bCs/>
+          <w:sz w:val="22"/>
+          <w:szCs w:val="22"/>
+        </w:rPr>
+      </w:pPr>
+      <w:r>
+        <w:rPr>
+          <w:rFonts w:ascii="Arial" w:hAnsi="Arial" w:cs="Arial"/>
+          <w:b/>
+          <w:bCs/>
+          <w:sz w:val="22"/>
+          <w:szCs w:val="22"/>
+        </w:rPr>
+        <w:t>Evento:</w:t>
+      </w:r>
+      <w:r>
+        <w:rPr>
+          <w:rFonts w:ascii="Arial" w:hAnsi="Arial" w:cs="Arial"/>
+          <w:sz w:val="22"/>
+          <w:szCs w:val="22"/>
+        </w:rPr>
+        <w:t xml:space="preserve"> </w:t>
+      </w:r>
+      <w:r>
+        <w:rPr>
+          <w:rFonts w:ascii="Arial" w:hAnsi="Arial" w:cs="Arial"/>
+          <w:sz w:val="22"/>
+          <w:szCs w:val="22"/>
+        </w:rPr>
+        <w:t>Confere o pagamento das faturas;</w:t>
+      </w:r>
+    </w:p>
+    <w:p>
+      <w:pPr>
+        <w:pStyle w:val="Standard"/>
+        <w:rPr>
+          <w:rFonts w:ascii="Arial" w:hAnsi="Arial" w:cs="Arial"/>
+          <w:sz w:val="22"/>
+          <w:szCs w:val="22"/>
+        </w:rPr>
+      </w:pPr>
+      <w:r>
+        <w:rPr>
+          <w:rFonts w:ascii="Arial" w:hAnsi="Arial" w:cs="Arial"/>
+          <w:b/>
+          <w:bCs/>
+          <w:sz w:val="22"/>
+          <w:szCs w:val="22"/>
+        </w:rPr>
+        <w:t>Objetivo:</w:t>
+      </w:r>
+      <w:r>
+        <w:rPr>
+          <w:rFonts w:ascii="Arial" w:hAnsi="Arial" w:cs="Arial"/>
+          <w:b/>
+          <w:bCs/>
+          <w:sz w:val="22"/>
+          <w:szCs w:val="22"/>
+        </w:rPr>
+        <w:t xml:space="preserve"> </w:t>
+      </w:r>
+      <w:r>
+        <w:rPr>
+          <w:rFonts w:ascii="Arial" w:hAnsi="Arial" w:cs="Arial"/>
+          <w:sz w:val="22"/>
+          <w:szCs w:val="22"/>
+        </w:rPr>
+        <w:t>Confere a logística da produção;</w:t>
+      </w:r>
+    </w:p>
+    <w:p>
+      <w:pPr>
+        <w:pStyle w:val="Standard"/>
+        <w:rPr>
+          <w:rFonts w:ascii="Arial" w:hAnsi="Arial" w:cs="Arial"/>
+          <w:b/>
+          <w:bCs/>
+          <w:sz w:val="22"/>
+          <w:szCs w:val="22"/>
+        </w:rPr>
+      </w:pPr>
+      <w:r>
+        <w:rPr>
+          <w:rFonts w:ascii="Arial" w:hAnsi="Arial" w:cs="Arial"/>
+          <w:b/>
+          <w:bCs/>
+          <w:sz w:val="22"/>
+          <w:szCs w:val="22"/>
+        </w:rPr>
+        <w:t>Trabalhadores envolvidos:</w:t>
+      </w:r>
+    </w:p>
+    <w:p>
+      <w:pPr>
+        <w:pStyle w:val="Standard"/>
+        <w:rPr>
+          <w:rFonts w:ascii="Arial" w:hAnsi="Arial" w:cs="Arial"/>
+          <w:sz w:val="22"/>
+          <w:szCs w:val="22"/>
+        </w:rPr>
+      </w:pPr>
+      <w:r>
+        <w:rPr>
+          <w:rFonts w:ascii="Arial" w:hAnsi="Arial" w:cs="Arial"/>
+          <w:sz w:val="22"/>
+          <w:szCs w:val="22"/>
+        </w:rPr>
+        <w:t>Atendente</w:t>
+      </w:r>
+    </w:p>
+    <w:p>
+      <w:pPr>
+        <w:pStyle w:val="Standard"/>
+        <w:numPr>
+          <w:ilvl w:val="0"/>
+          <w:numId w:val="15"/>
+        </w:numPr>
+        <w:rPr>
+          <w:rFonts w:ascii="Arial" w:hAnsi="Arial" w:cs="Arial"/>
+          <w:sz w:val="22"/>
+          <w:szCs w:val="22"/>
+        </w:rPr>
+      </w:pPr>
+      <w:r>
+        <w:rPr>
+          <w:rFonts w:ascii="Arial" w:hAnsi="Arial" w:cs="Arial"/>
+          <w:sz w:val="22"/>
+          <w:szCs w:val="22"/>
+        </w:rPr>
+        <w:t>Recebe extrato da fatura;</w:t>
+      </w:r>
+    </w:p>
+    <w:p>
+      <w:pPr>
+        <w:pStyle w:val="Standard"/>
+        <w:numPr>
+          <w:ilvl w:val="0"/>
+          <w:numId w:val="15"/>
+        </w:numPr>
+        <w:rPr>
+          <w:rFonts w:ascii="Arial" w:hAnsi="Arial" w:cs="Arial"/>
+          <w:sz w:val="22"/>
+          <w:szCs w:val="22"/>
+        </w:rPr>
+      </w:pPr>
+      <w:r>
+        <w:rPr>
+          <w:rFonts w:ascii="Arial" w:hAnsi="Arial" w:cs="Arial"/>
+          <w:sz w:val="22"/>
+          <w:szCs w:val="22"/>
+        </w:rPr>
+        <w:t>Envia ordem de configuração a assistência;</w:t>
+      </w:r>
+    </w:p>
+    <w:p>
+      <w:pPr>
+        <w:pStyle w:val="Standard"/>
+        <w:numPr>
+          <w:ilvl w:val="0"/>
+          <w:numId w:val="15"/>
+        </w:numPr>
+        <w:rPr>
+          <w:rFonts w:ascii="Arial" w:hAnsi="Arial" w:cs="Arial"/>
+          <w:sz w:val="22"/>
+          <w:szCs w:val="22"/>
+        </w:rPr>
+      </w:pPr>
+      <w:r>
+        <w:rPr>
+          <w:rFonts w:ascii="Arial" w:hAnsi="Arial" w:cs="Arial"/>
+          <w:sz w:val="22"/>
+          <w:szCs w:val="22"/>
+        </w:rPr>
+        <w:t>Confere com o banco o extrato de pagamento de faturas;</w:t>
+      </w:r>
+    </w:p>
+    <w:p>
+      <w:pPr>
+        <w:pStyle w:val="Standard"/>
+        <w:numPr>
+          <w:ilvl w:val="0"/>
+          <w:numId w:val="15"/>
+        </w:numPr>
+        <w:rPr>
+          <w:rFonts w:ascii="Arial" w:hAnsi="Arial" w:cs="Arial"/>
+          <w:sz w:val="22"/>
+          <w:szCs w:val="22"/>
+        </w:rPr>
+      </w:pPr>
+      <w:r>
+        <w:rPr>
+          <w:rFonts w:ascii="Arial" w:hAnsi="Arial" w:cs="Arial"/>
+          <w:sz w:val="22"/>
+          <w:szCs w:val="22"/>
+        </w:rPr>
+        <w:t>Confere a ordem de produção;</w:t>
+      </w:r>
+    </w:p>
+    <w:p>
+      <w:pPr>
+        <w:pStyle w:val="Standard"/>
+        <w:numPr>
+          <w:ilvl w:val="0"/>
+          <w:numId w:val="15"/>
+        </w:numPr>
+        <w:rPr>
+          <w:rFonts w:ascii="Arial" w:hAnsi="Arial" w:cs="Arial"/>
+          <w:sz w:val="22"/>
+          <w:szCs w:val="22"/>
+        </w:rPr>
+      </w:pPr>
+      <w:r>
+        <w:rPr>
+          <w:rFonts w:ascii="Arial" w:hAnsi="Arial" w:cs="Arial"/>
+          <w:sz w:val="22"/>
+          <w:szCs w:val="22"/>
+        </w:rPr>
+        <w:t>Confirma fatura paga.</w:t>
       </w:r>
     </w:p>
     <w:p>
       <w:pPr>
         <w:pStyle w:val="Standard"/>
         <w:ind w:left="720"/>
-        <w:rPr>
-          <w:rFonts w:ascii="Arial" w:hAnsi="Arial" w:cs="Arial"/>
-          <w:sz w:val="22"/>
-          <w:szCs w:val="22"/>
-        </w:rPr>
-      </w:pPr>
-    </w:p>
-    <w:p>
-      <w:pPr>
-        <w:pStyle w:val="Standard"/>
-        <w:ind w:left="720"/>
-        <w:rPr>
-          <w:rFonts w:ascii="Arial" w:hAnsi="Arial" w:cs="Arial"/>
-          <w:sz w:val="22"/>
-          <w:szCs w:val="22"/>
-        </w:rPr>
-      </w:pPr>
-    </w:p>
-    <w:p>
-      <w:pPr>
-        <w:pStyle w:val="Standard"/>
         <w:rPr>
           <w:rFonts w:ascii="Arial" w:hAnsi="Arial" w:cs="Arial"/>
           <w:sz w:val="22"/>
@@ -1292,9 +1807,12 @@
           <w:sz w:val="36"/>
           <w:szCs w:val="36"/>
         </w:rPr>
-        <w:t xml:space="preserve">Descrição dos Processos de Negócio – </w:t>
-      </w:r>
-      <w:r>
+        <w:t>Descrição de Processos de Negócio – Tratar de Configurar Produto</w:t>
+      </w:r>
+    </w:p>
+    <w:p>
+      <w:pPr>
+        <w:pStyle w:val="Standard"/>
         <w:rPr>
           <w:rFonts w:ascii="Arial" w:hAnsi="Arial" w:cs="Arial"/>
           <w:b/>
@@ -1302,42 +1820,41 @@
           <w:sz w:val="36"/>
           <w:szCs w:val="36"/>
         </w:rPr>
-        <w:t>Logística Reversa</w:t>
-      </w:r>
-    </w:p>
-    <w:p>
-      <w:pPr>
-        <w:pStyle w:val="Standard"/>
-        <w:rPr>
-          <w:rFonts w:ascii="Arial" w:hAnsi="Arial" w:cs="Arial"/>
-          <w:b/>
-          <w:bCs/>
-          <w:sz w:val="36"/>
-          <w:szCs w:val="36"/>
-        </w:rPr>
-      </w:pPr>
-    </w:p>
-    <w:p>
-      <w:pPr>
-        <w:pStyle w:val="Standard"/>
-        <w:rPr>
-          <w:rFonts w:ascii="Arial" w:hAnsi="Arial" w:cs="Arial"/>
-          <w:b/>
-          <w:bCs/>
-          <w:sz w:val="22"/>
-          <w:szCs w:val="22"/>
-        </w:rPr>
-      </w:pPr>
-      <w:r>
-        <w:rPr>
-          <w:rFonts w:ascii="Arial" w:hAnsi="Arial" w:cs="Arial"/>
-          <w:b/>
-          <w:bCs/>
-          <w:sz w:val="22"/>
-          <w:szCs w:val="22"/>
-        </w:rPr>
-        <w:t>Solicitar Manutenção</w:t>
-      </w:r>
+      </w:pPr>
+    </w:p>
+    <w:p>
+      <w:pPr>
+        <w:pStyle w:val="Standard"/>
+        <w:rPr>
+          <w:rFonts w:ascii="Arial" w:hAnsi="Arial" w:cs="Arial"/>
+          <w:b/>
+          <w:bCs/>
+          <w:sz w:val="22"/>
+          <w:szCs w:val="22"/>
+        </w:rPr>
+      </w:pPr>
+      <w:r>
+        <w:rPr>
+          <w:rFonts w:ascii="Arial" w:hAnsi="Arial" w:cs="Arial"/>
+          <w:b/>
+          <w:bCs/>
+          <w:sz w:val="22"/>
+          <w:szCs w:val="22"/>
+        </w:rPr>
+        <w:t xml:space="preserve">Configurar </w:t>
+      </w:r>
+      <w:proofErr w:type="spellStart"/>
+      <w:r>
+        <w:rPr>
+          <w:rFonts w:ascii="Arial" w:hAnsi="Arial" w:cs="Arial"/>
+          <w:b/>
+          <w:bCs/>
+          <w:sz w:val="22"/>
+          <w:szCs w:val="22"/>
+        </w:rPr>
+        <w:t>SuSmart</w:t>
+      </w:r>
+      <w:proofErr w:type="spellEnd"/>
     </w:p>
     <w:p>
       <w:pPr>
@@ -1374,7 +1891,7 @@
           <w:sz w:val="22"/>
           <w:szCs w:val="22"/>
         </w:rPr>
-        <w:t xml:space="preserve">Cliente solicita o reparo do </w:t>
+        <w:t xml:space="preserve">Configurar </w:t>
       </w:r>
       <w:proofErr w:type="spellStart"/>
       <w:r>
@@ -1422,7 +1939,23 @@
           <w:sz w:val="22"/>
           <w:szCs w:val="22"/>
         </w:rPr>
-        <w:t>Realizar o concerto ou reposição do produto do cliente;</w:t>
+        <w:t xml:space="preserve">Realizar </w:t>
+      </w:r>
+      <w:r>
+        <w:rPr>
+          <w:rFonts w:ascii="Arial" w:hAnsi="Arial" w:cs="Arial"/>
+          <w:sz w:val="22"/>
+          <w:szCs w:val="22"/>
+        </w:rPr>
+        <w:t>a configuração personalizada do cliente</w:t>
+      </w:r>
+      <w:r>
+        <w:rPr>
+          <w:rFonts w:ascii="Arial" w:hAnsi="Arial" w:cs="Arial"/>
+          <w:sz w:val="22"/>
+          <w:szCs w:val="22"/>
+        </w:rPr>
+        <w:t>;</w:t>
       </w:r>
     </w:p>
     <w:p>
@@ -1464,15 +1997,7 @@
           <w:sz w:val="22"/>
           <w:szCs w:val="22"/>
         </w:rPr>
-        <w:t>Atendent</w:t>
-      </w:r>
-      <w:r>
-        <w:rPr>
-          <w:rFonts w:ascii="Arial" w:hAnsi="Arial" w:cs="Arial"/>
-          <w:sz w:val="22"/>
-          <w:szCs w:val="22"/>
-        </w:rPr>
-        <w:t>e</w:t>
+        <w:t>Fabrica</w:t>
       </w:r>
     </w:p>
     <w:p>
@@ -1494,15 +2019,51 @@
           <w:sz w:val="22"/>
           <w:szCs w:val="22"/>
         </w:rPr>
-        <w:t xml:space="preserve">Receber </w:t>
-      </w:r>
-      <w:r>
-        <w:rPr>
-          <w:rFonts w:ascii="Arial" w:hAnsi="Arial" w:cs="Arial"/>
-          <w:sz w:val="22"/>
-          <w:szCs w:val="22"/>
-        </w:rPr>
-        <w:t>a solicitação de reparo do cliente;</w:t>
+        <w:t xml:space="preserve">Encaminhar </w:t>
+      </w:r>
+      <w:proofErr w:type="spellStart"/>
+      <w:r>
+        <w:rPr>
+          <w:rFonts w:ascii="Arial" w:hAnsi="Arial" w:cs="Arial"/>
+          <w:sz w:val="22"/>
+          <w:szCs w:val="22"/>
+        </w:rPr>
+        <w:t>SuSmart</w:t>
+      </w:r>
+      <w:proofErr w:type="spellEnd"/>
+      <w:r>
+        <w:rPr>
+          <w:rFonts w:ascii="Arial" w:hAnsi="Arial" w:cs="Arial"/>
+          <w:sz w:val="22"/>
+          <w:szCs w:val="22"/>
+        </w:rPr>
+        <w:t xml:space="preserve"> com a configuração básica</w:t>
+      </w:r>
+      <w:r>
+        <w:rPr>
+          <w:rFonts w:ascii="Arial" w:hAnsi="Arial" w:cs="Arial"/>
+          <w:sz w:val="22"/>
+          <w:szCs w:val="22"/>
+        </w:rPr>
+        <w:t>;</w:t>
+      </w:r>
+    </w:p>
+    <w:p>
+      <w:pPr>
+        <w:pStyle w:val="Standard"/>
+        <w:rPr>
+          <w:rFonts w:ascii="Arial" w:hAnsi="Arial" w:cs="Arial"/>
+          <w:sz w:val="22"/>
+          <w:szCs w:val="22"/>
+        </w:rPr>
+      </w:pPr>
+      <w:r>
+        <w:rPr>
+          <w:rFonts w:ascii="Arial" w:hAnsi="Arial" w:cs="Arial"/>
+          <w:sz w:val="22"/>
+          <w:szCs w:val="22"/>
+        </w:rPr>
+        <w:t>Atendente</w:t>
       </w:r>
     </w:p>
     <w:p>
@@ -1510,7 +2071,7 @@
         <w:pStyle w:val="Standard"/>
         <w:numPr>
           <w:ilvl w:val="0"/>
-          <w:numId w:val="7"/>
+          <w:numId w:val="16"/>
         </w:numPr>
         <w:rPr>
           <w:rFonts w:ascii="Arial" w:hAnsi="Arial" w:cs="Arial"/>
@@ -1524,49 +2085,79 @@
           <w:sz w:val="22"/>
           <w:szCs w:val="22"/>
         </w:rPr>
-        <w:t>Verificar se o produto está na garantia;</w:t>
-      </w:r>
-    </w:p>
-    <w:p>
-      <w:pPr>
-        <w:pStyle w:val="Standard"/>
-        <w:rPr>
-          <w:rFonts w:ascii="Arial" w:hAnsi="Arial" w:cs="Arial"/>
-          <w:sz w:val="22"/>
-          <w:szCs w:val="22"/>
-        </w:rPr>
-      </w:pPr>
-    </w:p>
-    <w:p>
-      <w:pPr>
-        <w:pStyle w:val="Standard"/>
-        <w:rPr>
-          <w:rFonts w:ascii="Arial" w:hAnsi="Arial" w:cs="Arial"/>
-          <w:sz w:val="22"/>
-          <w:szCs w:val="22"/>
-        </w:rPr>
-      </w:pPr>
-    </w:p>
-    <w:p>
-      <w:pPr>
-        <w:pStyle w:val="Standard"/>
-        <w:rPr>
-          <w:rFonts w:ascii="Arial" w:hAnsi="Arial" w:cs="Arial"/>
-          <w:b/>
-          <w:bCs/>
-          <w:sz w:val="22"/>
-          <w:szCs w:val="22"/>
-        </w:rPr>
-      </w:pPr>
-      <w:r>
-        <w:rPr>
-          <w:rFonts w:ascii="Arial" w:hAnsi="Arial" w:cs="Arial"/>
-          <w:b/>
-          <w:bCs/>
-          <w:sz w:val="22"/>
-          <w:szCs w:val="22"/>
-        </w:rPr>
-        <w:t>Enviar Produto</w:t>
+        <w:t xml:space="preserve">Configurar </w:t>
+      </w:r>
+      <w:proofErr w:type="spellStart"/>
+      <w:r>
+        <w:rPr>
+          <w:rFonts w:ascii="Arial" w:hAnsi="Arial" w:cs="Arial"/>
+          <w:sz w:val="22"/>
+          <w:szCs w:val="22"/>
+        </w:rPr>
+        <w:t>SuSmart</w:t>
+      </w:r>
+      <w:proofErr w:type="spellEnd"/>
+      <w:r>
+        <w:rPr>
+          <w:rFonts w:ascii="Arial" w:hAnsi="Arial" w:cs="Arial"/>
+          <w:sz w:val="22"/>
+          <w:szCs w:val="22"/>
+        </w:rPr>
+        <w:t>.</w:t>
+      </w:r>
+    </w:p>
+    <w:p>
+      <w:pPr>
+        <w:pStyle w:val="Standard"/>
+        <w:rPr>
+          <w:rFonts w:ascii="Arial" w:hAnsi="Arial" w:cs="Arial"/>
+          <w:sz w:val="22"/>
+          <w:szCs w:val="22"/>
+        </w:rPr>
+      </w:pPr>
+    </w:p>
+    <w:p>
+      <w:pPr>
+        <w:pStyle w:val="Standard"/>
+        <w:rPr>
+          <w:rFonts w:ascii="Arial" w:hAnsi="Arial" w:cs="Arial"/>
+          <w:b/>
+          <w:bCs/>
+          <w:sz w:val="22"/>
+          <w:szCs w:val="22"/>
+        </w:rPr>
+      </w:pPr>
+      <w:r>
+        <w:rPr>
+          <w:rFonts w:ascii="Arial" w:hAnsi="Arial" w:cs="Arial"/>
+          <w:b/>
+          <w:bCs/>
+          <w:sz w:val="22"/>
+          <w:szCs w:val="22"/>
+        </w:rPr>
+        <w:t xml:space="preserve">Entregar </w:t>
+      </w:r>
+      <w:proofErr w:type="spellStart"/>
+      <w:r>
+        <w:rPr>
+          <w:rFonts w:ascii="Arial" w:hAnsi="Arial" w:cs="Arial"/>
+          <w:b/>
+          <w:bCs/>
+          <w:sz w:val="22"/>
+          <w:szCs w:val="22"/>
+        </w:rPr>
+        <w:t>SuSmart</w:t>
+      </w:r>
+      <w:proofErr w:type="spellEnd"/>
+      <w:r>
+        <w:rPr>
+          <w:rFonts w:ascii="Arial" w:hAnsi="Arial" w:cs="Arial"/>
+          <w:b/>
+          <w:bCs/>
+          <w:sz w:val="22"/>
+          <w:szCs w:val="22"/>
+        </w:rPr>
+        <w:t xml:space="preserve"> Configurada</w:t>
       </w:r>
     </w:p>
     <w:p>
@@ -1604,7 +2195,33 @@
           <w:sz w:val="22"/>
           <w:szCs w:val="22"/>
         </w:rPr>
-        <w:t>Suellen envia um produto novo ao cliente;</w:t>
+        <w:t xml:space="preserve">Entregar </w:t>
+      </w:r>
+      <w:proofErr w:type="spellStart"/>
+      <w:r>
+        <w:rPr>
+          <w:rFonts w:ascii="Arial" w:hAnsi="Arial" w:cs="Arial"/>
+          <w:sz w:val="22"/>
+          <w:szCs w:val="22"/>
+        </w:rPr>
+        <w:t>SuSmart</w:t>
+      </w:r>
+      <w:proofErr w:type="spellEnd"/>
+      <w:r>
+        <w:rPr>
+          <w:rFonts w:ascii="Arial" w:hAnsi="Arial" w:cs="Arial"/>
+          <w:sz w:val="22"/>
+          <w:szCs w:val="22"/>
+        </w:rPr>
+        <w:t xml:space="preserve"> Configurada</w:t>
+      </w:r>
+      <w:r>
+        <w:rPr>
+          <w:rFonts w:ascii="Arial" w:hAnsi="Arial" w:cs="Arial"/>
+          <w:sz w:val="22"/>
+          <w:szCs w:val="22"/>
+        </w:rPr>
+        <w:t>;</w:t>
       </w:r>
     </w:p>
     <w:p>
@@ -1634,7 +2251,41 @@
           <w:sz w:val="22"/>
           <w:szCs w:val="22"/>
         </w:rPr>
-        <w:t>Enviar ao cliente um aparelho novo;</w:t>
+        <w:t>Enviar ao cli</w:t>
+      </w:r>
+      <w:r>
+        <w:rPr>
+          <w:rFonts w:ascii="Arial" w:hAnsi="Arial" w:cs="Arial"/>
+          <w:sz w:val="22"/>
+          <w:szCs w:val="22"/>
+        </w:rPr>
+        <w:t xml:space="preserve">ente </w:t>
+      </w:r>
+      <w:proofErr w:type="spellStart"/>
+      <w:r>
+        <w:rPr>
+          <w:rFonts w:ascii="Arial" w:hAnsi="Arial" w:cs="Arial"/>
+          <w:sz w:val="22"/>
+          <w:szCs w:val="22"/>
+        </w:rPr>
+        <w:t>SuSmart</w:t>
+      </w:r>
+      <w:proofErr w:type="spellEnd"/>
+      <w:r>
+        <w:rPr>
+          <w:rFonts w:ascii="Arial" w:hAnsi="Arial" w:cs="Arial"/>
+          <w:sz w:val="22"/>
+          <w:szCs w:val="22"/>
+        </w:rPr>
+        <w:t xml:space="preserve"> Configurada</w:t>
+      </w:r>
+      <w:r>
+        <w:rPr>
+          <w:rFonts w:ascii="Arial" w:hAnsi="Arial" w:cs="Arial"/>
+          <w:sz w:val="22"/>
+          <w:szCs w:val="22"/>
+        </w:rPr>
+        <w:t>;</w:t>
       </w:r>
     </w:p>
     <w:p>
@@ -1696,7 +2347,219 @@
           <w:sz w:val="22"/>
           <w:szCs w:val="22"/>
         </w:rPr>
-        <w:t>Valida a garantia do produto.</w:t>
+        <w:t xml:space="preserve">Entrega </w:t>
+      </w:r>
+      <w:proofErr w:type="spellStart"/>
+      <w:r>
+        <w:rPr>
+          <w:rFonts w:ascii="Arial" w:hAnsi="Arial" w:cs="Arial"/>
+          <w:sz w:val="22"/>
+          <w:szCs w:val="22"/>
+        </w:rPr>
+        <w:t>SuSmart</w:t>
+      </w:r>
+      <w:proofErr w:type="spellEnd"/>
+      <w:r>
+        <w:rPr>
+          <w:rFonts w:ascii="Arial" w:hAnsi="Arial" w:cs="Arial"/>
+          <w:sz w:val="22"/>
+          <w:szCs w:val="22"/>
+        </w:rPr>
+        <w:t xml:space="preserve"> configurada</w:t>
+      </w:r>
+      <w:r>
+        <w:rPr>
+          <w:rFonts w:ascii="Arial" w:hAnsi="Arial" w:cs="Arial"/>
+          <w:sz w:val="22"/>
+          <w:szCs w:val="22"/>
+        </w:rPr>
+        <w:t>.</w:t>
+      </w:r>
+    </w:p>
+    <w:p>
+      <w:pPr>
+        <w:pStyle w:val="Standard"/>
+        <w:rPr>
+          <w:rFonts w:ascii="Arial" w:hAnsi="Arial" w:cs="Arial"/>
+          <w:sz w:val="22"/>
+          <w:szCs w:val="22"/>
+        </w:rPr>
+      </w:pPr>
+    </w:p>
+    <w:p>
+      <w:pPr>
+        <w:pStyle w:val="Standard"/>
+        <w:jc w:val="center"/>
+        <w:rPr>
+          <w:rFonts w:ascii="Arial" w:hAnsi="Arial" w:cs="Arial"/>
+          <w:b/>
+          <w:bCs/>
+          <w:sz w:val="36"/>
+          <w:szCs w:val="36"/>
+        </w:rPr>
+      </w:pPr>
+      <w:r>
+        <w:rPr>
+          <w:rFonts w:ascii="Arial" w:hAnsi="Arial" w:cs="Arial"/>
+          <w:b/>
+          <w:bCs/>
+          <w:sz w:val="36"/>
+          <w:szCs w:val="36"/>
+        </w:rPr>
+        <w:t>Descrição de Processos de Negócio – Tratar o Cancelamento do Contrato</w:t>
+      </w:r>
+    </w:p>
+    <w:p>
+      <w:pPr>
+        <w:pStyle w:val="Standard"/>
+        <w:jc w:val="center"/>
+        <w:rPr>
+          <w:rFonts w:ascii="Arial" w:hAnsi="Arial" w:cs="Arial"/>
+          <w:b/>
+          <w:bCs/>
+          <w:sz w:val="36"/>
+          <w:szCs w:val="36"/>
+        </w:rPr>
+      </w:pPr>
+    </w:p>
+    <w:p>
+      <w:pPr>
+        <w:pStyle w:val="Standard"/>
+        <w:rPr>
+          <w:rFonts w:ascii="Arial" w:hAnsi="Arial" w:cs="Arial"/>
+          <w:b/>
+          <w:bCs/>
+          <w:sz w:val="22"/>
+          <w:szCs w:val="22"/>
+        </w:rPr>
+      </w:pPr>
+      <w:r>
+        <w:rPr>
+          <w:rFonts w:ascii="Arial" w:hAnsi="Arial" w:cs="Arial"/>
+          <w:b/>
+          <w:bCs/>
+          <w:sz w:val="22"/>
+          <w:szCs w:val="22"/>
+        </w:rPr>
+        <w:t>Solicitar cancelamento de contrato</w:t>
+      </w:r>
+    </w:p>
+    <w:p>
+      <w:pPr>
+        <w:pStyle w:val="Standard"/>
+        <w:rPr>
+          <w:rFonts w:ascii="Arial" w:hAnsi="Arial" w:cs="Arial"/>
+          <w:b/>
+          <w:bCs/>
+          <w:sz w:val="22"/>
+          <w:szCs w:val="22"/>
+        </w:rPr>
+      </w:pPr>
+      <w:r>
+        <w:rPr>
+          <w:rFonts w:ascii="Arial" w:hAnsi="Arial" w:cs="Arial"/>
+          <w:b/>
+          <w:bCs/>
+          <w:sz w:val="22"/>
+          <w:szCs w:val="22"/>
+        </w:rPr>
+        <w:t>Evento:</w:t>
+      </w:r>
+      <w:r>
+        <w:rPr>
+          <w:rFonts w:ascii="Arial" w:hAnsi="Arial" w:cs="Arial"/>
+          <w:sz w:val="22"/>
+          <w:szCs w:val="22"/>
+        </w:rPr>
+        <w:t xml:space="preserve"> </w:t>
+      </w:r>
+      <w:r>
+        <w:rPr>
+          <w:rFonts w:ascii="Arial" w:hAnsi="Arial" w:cs="Arial"/>
+          <w:sz w:val="22"/>
+          <w:szCs w:val="22"/>
+        </w:rPr>
+        <w:t>Cancelar contrato;</w:t>
+      </w:r>
+    </w:p>
+    <w:p>
+      <w:pPr>
+        <w:pStyle w:val="Standard"/>
+        <w:rPr>
+          <w:rFonts w:ascii="Arial" w:hAnsi="Arial" w:cs="Arial"/>
+          <w:b/>
+          <w:bCs/>
+          <w:sz w:val="22"/>
+          <w:szCs w:val="22"/>
+        </w:rPr>
+      </w:pPr>
+      <w:r>
+        <w:rPr>
+          <w:rFonts w:ascii="Arial" w:hAnsi="Arial" w:cs="Arial"/>
+          <w:b/>
+          <w:bCs/>
+          <w:sz w:val="22"/>
+          <w:szCs w:val="22"/>
+        </w:rPr>
+        <w:t>Objetivo:</w:t>
+      </w:r>
+      <w:r>
+        <w:rPr>
+          <w:rFonts w:ascii="Arial" w:hAnsi="Arial" w:cs="Arial"/>
+          <w:b/>
+          <w:bCs/>
+          <w:sz w:val="22"/>
+          <w:szCs w:val="22"/>
+        </w:rPr>
+        <w:t xml:space="preserve"> </w:t>
+      </w:r>
+      <w:r>
+        <w:rPr>
+          <w:rFonts w:ascii="Arial" w:hAnsi="Arial" w:cs="Arial"/>
+          <w:sz w:val="22"/>
+          <w:szCs w:val="22"/>
+        </w:rPr>
+        <w:t>Solicitar Cancelamento do contrato;</w:t>
+      </w:r>
+    </w:p>
+    <w:p>
+      <w:pPr>
+        <w:pStyle w:val="Standard"/>
+        <w:rPr>
+          <w:rFonts w:ascii="Arial" w:hAnsi="Arial" w:cs="Arial"/>
+          <w:b/>
+          <w:bCs/>
+          <w:sz w:val="22"/>
+          <w:szCs w:val="22"/>
+        </w:rPr>
+      </w:pPr>
+      <w:r>
+        <w:rPr>
+          <w:rFonts w:ascii="Arial" w:hAnsi="Arial" w:cs="Arial"/>
+          <w:b/>
+          <w:bCs/>
+          <w:sz w:val="22"/>
+          <w:szCs w:val="22"/>
+        </w:rPr>
+        <w:t>Trabalhadores envolvidos</w:t>
+      </w:r>
+    </w:p>
+    <w:p>
+      <w:pPr>
+        <w:pStyle w:val="Standard"/>
+        <w:rPr>
+          <w:rFonts w:ascii="Arial" w:hAnsi="Arial" w:cs="Arial"/>
+          <w:sz w:val="22"/>
+          <w:szCs w:val="22"/>
+        </w:rPr>
+      </w:pPr>
+      <w:r>
+        <w:rPr>
+          <w:rFonts w:ascii="Arial" w:hAnsi="Arial" w:cs="Arial"/>
+          <w:sz w:val="22"/>
+          <w:szCs w:val="22"/>
+        </w:rPr>
+        <w:t>Atendente</w:t>
       </w:r>
     </w:p>
     <w:p>
@@ -1718,43 +2581,25 @@
           <w:sz w:val="22"/>
           <w:szCs w:val="22"/>
         </w:rPr>
-        <w:t>E</w:t>
-      </w:r>
-      <w:r>
-        <w:rPr>
-          <w:rFonts w:ascii="Arial" w:hAnsi="Arial" w:cs="Arial"/>
-          <w:sz w:val="22"/>
-          <w:szCs w:val="22"/>
-        </w:rPr>
-        <w:t>nvia um novo produto para a transportadora.</w:t>
-      </w:r>
-    </w:p>
-    <w:p>
-      <w:pPr>
-        <w:pStyle w:val="Standard"/>
-        <w:rPr>
-          <w:rFonts w:ascii="Arial" w:hAnsi="Arial" w:cs="Arial"/>
-          <w:sz w:val="22"/>
-          <w:szCs w:val="22"/>
-        </w:rPr>
-      </w:pPr>
-    </w:p>
-    <w:p>
-      <w:pPr>
-        <w:pStyle w:val="Standard"/>
-        <w:rPr>
-          <w:rFonts w:ascii="Arial" w:hAnsi="Arial" w:cs="Arial"/>
-          <w:sz w:val="22"/>
-          <w:szCs w:val="22"/>
-        </w:rPr>
-      </w:pPr>
-      <w:r>
-        <w:rPr>
-          <w:rFonts w:ascii="Arial" w:hAnsi="Arial" w:cs="Arial"/>
-          <w:sz w:val="22"/>
-          <w:szCs w:val="22"/>
-        </w:rPr>
-        <w:t>Transportadora</w:t>
+        <w:t xml:space="preserve">Recebe registro de cancelamento da </w:t>
+      </w:r>
+      <w:proofErr w:type="spellStart"/>
+      <w:r>
+        <w:rPr>
+          <w:rFonts w:ascii="Arial" w:hAnsi="Arial" w:cs="Arial"/>
+          <w:sz w:val="22"/>
+          <w:szCs w:val="22"/>
+        </w:rPr>
+        <w:t>SuSmart</w:t>
+      </w:r>
+      <w:proofErr w:type="spellEnd"/>
+      <w:r>
+        <w:rPr>
+          <w:rFonts w:ascii="Arial" w:hAnsi="Arial" w:cs="Arial"/>
+          <w:sz w:val="22"/>
+          <w:szCs w:val="22"/>
+        </w:rPr>
+        <w:t>;</w:t>
       </w:r>
     </w:p>
     <w:p>
@@ -1776,72 +2621,86 @@
           <w:sz w:val="22"/>
           <w:szCs w:val="22"/>
         </w:rPr>
-        <w:t>Envia o produto para o cliente.</w:t>
-      </w:r>
-    </w:p>
-    <w:p>
-      <w:pPr>
-        <w:pStyle w:val="Standard"/>
-        <w:ind w:left="360"/>
-        <w:rPr>
-          <w:rFonts w:ascii="Arial" w:hAnsi="Arial" w:cs="Arial"/>
-          <w:sz w:val="22"/>
-          <w:szCs w:val="22"/>
-        </w:rPr>
-      </w:pPr>
-    </w:p>
-    <w:p>
-      <w:pPr>
-        <w:pStyle w:val="Standard"/>
-        <w:ind w:left="360"/>
-        <w:rPr>
-          <w:rFonts w:ascii="Arial" w:hAnsi="Arial" w:cs="Arial"/>
-          <w:sz w:val="22"/>
-          <w:szCs w:val="22"/>
-        </w:rPr>
-      </w:pPr>
-    </w:p>
-    <w:p>
-      <w:pPr>
-        <w:pStyle w:val="Standard"/>
-        <w:rPr>
-          <w:rFonts w:ascii="Arial" w:hAnsi="Arial" w:cs="Arial"/>
-          <w:b/>
-          <w:bCs/>
-          <w:sz w:val="22"/>
-          <w:szCs w:val="22"/>
-        </w:rPr>
-      </w:pPr>
-      <w:r>
-        <w:rPr>
-          <w:rFonts w:ascii="Arial" w:hAnsi="Arial" w:cs="Arial"/>
-          <w:b/>
-          <w:bCs/>
-          <w:sz w:val="22"/>
-          <w:szCs w:val="22"/>
-        </w:rPr>
-        <w:t>Enviar Orçamento</w:t>
-      </w:r>
-    </w:p>
-    <w:p>
-      <w:pPr>
-        <w:pStyle w:val="Standard"/>
-        <w:rPr>
-          <w:rFonts w:ascii="Arial" w:hAnsi="Arial" w:cs="Arial"/>
-          <w:b/>
-          <w:bCs/>
-          <w:sz w:val="22"/>
-          <w:szCs w:val="22"/>
-        </w:rPr>
-      </w:pPr>
-      <w:r>
-        <w:rPr>
-          <w:rFonts w:ascii="Arial" w:hAnsi="Arial" w:cs="Arial"/>
-          <w:b/>
-          <w:bCs/>
-          <w:sz w:val="22"/>
-          <w:szCs w:val="22"/>
-        </w:rPr>
+        <w:t>Encaminha registro de cancelamento a assistência.</w:t>
+      </w:r>
+    </w:p>
+    <w:p>
+      <w:pPr>
+        <w:pStyle w:val="Standard"/>
+        <w:ind w:left="720"/>
+        <w:rPr>
+          <w:rFonts w:ascii="Arial" w:hAnsi="Arial" w:cs="Arial"/>
+          <w:sz w:val="22"/>
+          <w:szCs w:val="22"/>
+        </w:rPr>
+      </w:pPr>
+    </w:p>
+    <w:p>
+      <w:pPr>
+        <w:pStyle w:val="Standard"/>
+        <w:rPr>
+          <w:rFonts w:ascii="Arial" w:hAnsi="Arial" w:cs="Arial"/>
+          <w:b/>
+          <w:bCs/>
+          <w:sz w:val="36"/>
+          <w:szCs w:val="36"/>
+        </w:rPr>
+      </w:pPr>
+    </w:p>
+    <w:p>
+      <w:pPr>
+        <w:pStyle w:val="Standard"/>
+        <w:rPr>
+          <w:rFonts w:ascii="Arial" w:hAnsi="Arial" w:cs="Arial"/>
+          <w:b/>
+          <w:bCs/>
+          <w:sz w:val="36"/>
+          <w:szCs w:val="36"/>
+        </w:rPr>
+      </w:pPr>
+    </w:p>
+    <w:p>
+      <w:pPr>
+        <w:pStyle w:val="Standard"/>
+        <w:rPr>
+          <w:rFonts w:ascii="Arial" w:hAnsi="Arial" w:cs="Arial"/>
+          <w:b/>
+          <w:bCs/>
+          <w:sz w:val="22"/>
+          <w:szCs w:val="22"/>
+        </w:rPr>
+      </w:pPr>
+      <w:r>
+        <w:rPr>
+          <w:rFonts w:ascii="Arial" w:hAnsi="Arial" w:cs="Arial"/>
+          <w:b/>
+          <w:bCs/>
+          <w:sz w:val="22"/>
+          <w:szCs w:val="22"/>
+        </w:rPr>
+        <w:t>Registrar o motivo de cancelamento</w:t>
+      </w:r>
+    </w:p>
+    <w:p>
+      <w:pPr>
+        <w:pStyle w:val="Standard"/>
+        <w:rPr>
+          <w:rFonts w:ascii="Arial" w:hAnsi="Arial" w:cs="Arial"/>
+          <w:b/>
+          <w:bCs/>
+          <w:sz w:val="22"/>
+          <w:szCs w:val="22"/>
+        </w:rPr>
+      </w:pPr>
+      <w:r>
+        <w:rPr>
+          <w:rFonts w:ascii="Arial" w:hAnsi="Arial" w:cs="Arial"/>
+          <w:b/>
+          <w:bCs/>
+          <w:sz w:val="22"/>
+          <w:szCs w:val="22"/>
+        </w:rPr>
+        <w:lastRenderedPageBreak/>
         <w:t>Evento:</w:t>
       </w:r>
       <w:r>
@@ -1858,59 +2717,77 @@
           <w:sz w:val="22"/>
           <w:szCs w:val="22"/>
         </w:rPr>
-        <w:t>Envia um orçamento do concerto do produto;</w:t>
-      </w:r>
-    </w:p>
-    <w:p>
-      <w:pPr>
-        <w:pStyle w:val="Standard"/>
-        <w:rPr>
-          <w:rFonts w:ascii="Arial" w:hAnsi="Arial" w:cs="Arial"/>
-          <w:b/>
-          <w:bCs/>
-          <w:sz w:val="22"/>
-          <w:szCs w:val="22"/>
-        </w:rPr>
-      </w:pPr>
-      <w:r>
-        <w:rPr>
-          <w:rFonts w:ascii="Arial" w:hAnsi="Arial" w:cs="Arial"/>
-          <w:b/>
-          <w:bCs/>
-          <w:sz w:val="22"/>
-          <w:szCs w:val="22"/>
-        </w:rPr>
-        <w:t xml:space="preserve">Objetivo: </w:t>
-      </w:r>
-      <w:r>
-        <w:rPr>
-          <w:rFonts w:ascii="Arial" w:hAnsi="Arial" w:cs="Arial"/>
-          <w:sz w:val="22"/>
-          <w:szCs w:val="22"/>
-        </w:rPr>
-        <w:t>Retornar o cálculo do concerto para o cliente;</w:t>
-      </w:r>
-    </w:p>
-    <w:p>
-      <w:pPr>
-        <w:pStyle w:val="Standard"/>
-        <w:rPr>
-          <w:rFonts w:ascii="Arial" w:hAnsi="Arial" w:cs="Arial"/>
-          <w:b/>
-          <w:bCs/>
-          <w:sz w:val="22"/>
-          <w:szCs w:val="22"/>
-        </w:rPr>
-      </w:pPr>
-      <w:r>
-        <w:rPr>
-          <w:rFonts w:ascii="Arial" w:hAnsi="Arial" w:cs="Arial"/>
-          <w:b/>
-          <w:bCs/>
-          <w:sz w:val="22"/>
-          <w:szCs w:val="22"/>
-        </w:rPr>
-        <w:t>Trabalhadores envolvidos:</w:t>
+        <w:t>Informar o motivo de cancelamento;</w:t>
+      </w:r>
+    </w:p>
+    <w:p>
+      <w:pPr>
+        <w:pStyle w:val="Standard"/>
+        <w:rPr>
+          <w:rFonts w:ascii="Arial" w:hAnsi="Arial" w:cs="Arial"/>
+          <w:b/>
+          <w:bCs/>
+          <w:sz w:val="22"/>
+          <w:szCs w:val="22"/>
+        </w:rPr>
+      </w:pPr>
+      <w:r>
+        <w:rPr>
+          <w:rFonts w:ascii="Arial" w:hAnsi="Arial" w:cs="Arial"/>
+          <w:b/>
+          <w:bCs/>
+          <w:sz w:val="22"/>
+          <w:szCs w:val="22"/>
+        </w:rPr>
+        <w:t>Objetivo:</w:t>
+      </w:r>
+      <w:r>
+        <w:rPr>
+          <w:rFonts w:ascii="Arial" w:hAnsi="Arial" w:cs="Arial"/>
+          <w:b/>
+          <w:bCs/>
+          <w:sz w:val="22"/>
+          <w:szCs w:val="22"/>
+        </w:rPr>
+        <w:t xml:space="preserve"> </w:t>
+      </w:r>
+      <w:r>
+        <w:rPr>
+          <w:rFonts w:ascii="Arial" w:hAnsi="Arial" w:cs="Arial"/>
+          <w:sz w:val="22"/>
+          <w:szCs w:val="22"/>
+        </w:rPr>
+        <w:t>Registrar o motivo de cancelamento</w:t>
+      </w:r>
+      <w:r>
+        <w:rPr>
+          <w:rFonts w:ascii="Arial" w:hAnsi="Arial" w:cs="Arial"/>
+          <w:sz w:val="22"/>
+          <w:szCs w:val="22"/>
+        </w:rPr>
+        <w:t>;</w:t>
+      </w:r>
+    </w:p>
+    <w:p>
+      <w:pPr>
+        <w:pStyle w:val="Standard"/>
+        <w:rPr>
+          <w:rFonts w:ascii="Arial" w:hAnsi="Arial" w:cs="Arial"/>
+          <w:b/>
+          <w:bCs/>
+          <w:sz w:val="22"/>
+          <w:szCs w:val="22"/>
+        </w:rPr>
+      </w:pPr>
+      <w:r>
+        <w:rPr>
+          <w:rFonts w:ascii="Arial" w:hAnsi="Arial" w:cs="Arial"/>
+          <w:b/>
+          <w:bCs/>
+          <w:sz w:val="22"/>
+          <w:szCs w:val="22"/>
+        </w:rPr>
+        <w:t>Trabalhadores envolvidos</w:t>
       </w:r>
     </w:p>
     <w:p>
@@ -1950,205 +2827,7 @@
           <w:sz w:val="22"/>
           <w:szCs w:val="22"/>
         </w:rPr>
-        <w:t xml:space="preserve">Enviar ao cliente o orçamento do concerto da </w:t>
-      </w:r>
-      <w:proofErr w:type="spellStart"/>
-      <w:r>
-        <w:rPr>
-          <w:rFonts w:ascii="Arial" w:hAnsi="Arial" w:cs="Arial"/>
-          <w:sz w:val="22"/>
-          <w:szCs w:val="22"/>
-        </w:rPr>
-        <w:t>SuSmart</w:t>
-      </w:r>
-      <w:proofErr w:type="spellEnd"/>
-    </w:p>
-    <w:p>
-      <w:pPr>
-        <w:pStyle w:val="Standard"/>
-        <w:ind w:left="360"/>
-        <w:rPr>
-          <w:rFonts w:ascii="Arial" w:hAnsi="Arial" w:cs="Arial"/>
-          <w:sz w:val="22"/>
-          <w:szCs w:val="22"/>
-        </w:rPr>
-      </w:pPr>
-    </w:p>
-    <w:p>
-      <w:pPr>
-        <w:pStyle w:val="Standard"/>
-        <w:ind w:left="360"/>
-        <w:rPr>
-          <w:rFonts w:ascii="Arial" w:hAnsi="Arial" w:cs="Arial"/>
-          <w:sz w:val="22"/>
-          <w:szCs w:val="22"/>
-        </w:rPr>
-      </w:pPr>
-    </w:p>
-    <w:p>
-      <w:pPr>
-        <w:pStyle w:val="Standard"/>
-        <w:rPr>
-          <w:rFonts w:ascii="Arial" w:hAnsi="Arial" w:cs="Arial"/>
-          <w:b/>
-          <w:bCs/>
-          <w:sz w:val="22"/>
-          <w:szCs w:val="22"/>
-        </w:rPr>
-      </w:pPr>
-      <w:r>
-        <w:rPr>
-          <w:rFonts w:ascii="Arial" w:hAnsi="Arial" w:cs="Arial"/>
-          <w:b/>
-          <w:bCs/>
-          <w:sz w:val="22"/>
-          <w:szCs w:val="22"/>
-        </w:rPr>
-        <w:t>Autorizar Preenchimento</w:t>
-      </w:r>
-    </w:p>
-    <w:p>
-      <w:pPr>
-        <w:pStyle w:val="Standard"/>
-        <w:rPr>
-          <w:rFonts w:ascii="Arial" w:hAnsi="Arial" w:cs="Arial"/>
-          <w:b/>
-          <w:bCs/>
-          <w:sz w:val="22"/>
-          <w:szCs w:val="22"/>
-        </w:rPr>
-      </w:pPr>
-      <w:r>
-        <w:rPr>
-          <w:rFonts w:ascii="Arial" w:hAnsi="Arial" w:cs="Arial"/>
-          <w:b/>
-          <w:bCs/>
-          <w:sz w:val="22"/>
-          <w:szCs w:val="22"/>
-        </w:rPr>
-        <w:t>Evento:</w:t>
-      </w:r>
-      <w:r>
-        <w:rPr>
-          <w:rFonts w:ascii="Arial" w:hAnsi="Arial" w:cs="Arial"/>
-          <w:sz w:val="22"/>
-          <w:szCs w:val="22"/>
-        </w:rPr>
-        <w:t xml:space="preserve"> </w:t>
-      </w:r>
-      <w:r>
-        <w:rPr>
-          <w:rFonts w:ascii="Arial" w:hAnsi="Arial" w:cs="Arial"/>
-          <w:sz w:val="22"/>
-          <w:szCs w:val="22"/>
-        </w:rPr>
-        <w:t xml:space="preserve">Cliente autoriza o concerto da </w:t>
-      </w:r>
-      <w:proofErr w:type="spellStart"/>
-      <w:r>
-        <w:rPr>
-          <w:rFonts w:ascii="Arial" w:hAnsi="Arial" w:cs="Arial"/>
-          <w:sz w:val="22"/>
-          <w:szCs w:val="22"/>
-        </w:rPr>
-        <w:t>SuSmart</w:t>
-      </w:r>
-      <w:proofErr w:type="spellEnd"/>
-      <w:r>
-        <w:rPr>
-          <w:rFonts w:ascii="Arial" w:hAnsi="Arial" w:cs="Arial"/>
-          <w:sz w:val="22"/>
-          <w:szCs w:val="22"/>
-        </w:rPr>
-        <w:t>;</w:t>
-      </w:r>
-    </w:p>
-    <w:p>
-      <w:pPr>
-        <w:pStyle w:val="Standard"/>
-        <w:rPr>
-          <w:rFonts w:ascii="Arial" w:hAnsi="Arial" w:cs="Arial"/>
-          <w:b/>
-          <w:bCs/>
-          <w:sz w:val="22"/>
-          <w:szCs w:val="22"/>
-        </w:rPr>
-      </w:pPr>
-      <w:r>
-        <w:rPr>
-          <w:rFonts w:ascii="Arial" w:hAnsi="Arial" w:cs="Arial"/>
-          <w:b/>
-          <w:bCs/>
-          <w:sz w:val="22"/>
-          <w:szCs w:val="22"/>
-        </w:rPr>
-        <w:t xml:space="preserve">Objetivo: </w:t>
-      </w:r>
-      <w:r>
-        <w:rPr>
-          <w:rFonts w:ascii="Arial" w:hAnsi="Arial" w:cs="Arial"/>
-          <w:sz w:val="22"/>
-          <w:szCs w:val="22"/>
-        </w:rPr>
-        <w:t xml:space="preserve">Confirmar o pagamento para o concerto do </w:t>
-      </w:r>
-      <w:proofErr w:type="spellStart"/>
-      <w:r>
-        <w:rPr>
-          <w:rFonts w:ascii="Arial" w:hAnsi="Arial" w:cs="Arial"/>
-          <w:sz w:val="22"/>
-          <w:szCs w:val="22"/>
-        </w:rPr>
-        <w:t>SuSmart</w:t>
-      </w:r>
-      <w:proofErr w:type="spellEnd"/>
-      <w:r>
-        <w:rPr>
-          <w:rFonts w:ascii="Arial" w:hAnsi="Arial" w:cs="Arial"/>
-          <w:sz w:val="22"/>
-          <w:szCs w:val="22"/>
-        </w:rPr>
-        <w:t>;</w:t>
-      </w:r>
-    </w:p>
-    <w:p>
-      <w:pPr>
-        <w:pStyle w:val="Standard"/>
-        <w:rPr>
-          <w:rFonts w:ascii="Arial" w:hAnsi="Arial" w:cs="Arial"/>
-          <w:b/>
-          <w:bCs/>
-          <w:sz w:val="22"/>
-          <w:szCs w:val="22"/>
-        </w:rPr>
-      </w:pPr>
-      <w:r>
-        <w:rPr>
-          <w:rFonts w:ascii="Arial" w:hAnsi="Arial" w:cs="Arial"/>
-          <w:b/>
-          <w:bCs/>
-          <w:sz w:val="22"/>
-          <w:szCs w:val="22"/>
-        </w:rPr>
-        <w:t>Trabalhadores envolvidos:</w:t>
-      </w:r>
-    </w:p>
-    <w:p>
-      <w:pPr>
-        <w:pStyle w:val="Standard"/>
-        <w:rPr>
-          <w:rFonts w:ascii="Arial" w:hAnsi="Arial" w:cs="Arial"/>
-          <w:sz w:val="22"/>
-          <w:szCs w:val="22"/>
-        </w:rPr>
-      </w:pPr>
-      <w:r>
-        <w:rPr>
-          <w:rFonts w:ascii="Arial" w:hAnsi="Arial" w:cs="Arial"/>
-          <w:sz w:val="22"/>
-          <w:szCs w:val="22"/>
-        </w:rPr>
-        <w:t>Atendente</w:t>
+        <w:t>Inicia o processo de cancelamento;</w:t>
       </w:r>
     </w:p>
     <w:p>
@@ -2170,75 +2849,39 @@
           <w:sz w:val="22"/>
           <w:szCs w:val="22"/>
         </w:rPr>
-        <w:t>Verifica se o cliente vai confirmar o pagamento ou não</w:t>
-      </w:r>
-    </w:p>
-    <w:p>
-      <w:pPr>
-        <w:pStyle w:val="Standard"/>
-        <w:numPr>
-          <w:ilvl w:val="1"/>
-          <w:numId w:val="10"/>
-        </w:numPr>
-        <w:rPr>
-          <w:rFonts w:ascii="Arial" w:hAnsi="Arial" w:cs="Arial"/>
-          <w:sz w:val="22"/>
-          <w:szCs w:val="22"/>
-        </w:rPr>
-      </w:pPr>
-      <w:r>
-        <w:rPr>
-          <w:rFonts w:ascii="Arial" w:hAnsi="Arial" w:cs="Arial"/>
-          <w:sz w:val="22"/>
-          <w:szCs w:val="22"/>
-        </w:rPr>
-        <w:t>Caso o cliente confirme o pagamento, o produto é enviado para concerto.</w:t>
-      </w:r>
-    </w:p>
-    <w:p>
-      <w:pPr>
-        <w:pStyle w:val="Standard"/>
-        <w:rPr>
-          <w:rFonts w:ascii="Arial" w:hAnsi="Arial" w:cs="Arial"/>
-          <w:b/>
-          <w:bCs/>
-          <w:sz w:val="22"/>
-          <w:szCs w:val="22"/>
-        </w:rPr>
-      </w:pPr>
-    </w:p>
-    <w:p>
-      <w:pPr>
-        <w:pStyle w:val="Standard"/>
-        <w:rPr>
-          <w:rFonts w:ascii="Arial" w:hAnsi="Arial" w:cs="Arial"/>
-          <w:b/>
-          <w:bCs/>
-          <w:sz w:val="22"/>
-          <w:szCs w:val="22"/>
-        </w:rPr>
-      </w:pPr>
-    </w:p>
-    <w:p>
-      <w:pPr>
-        <w:pStyle w:val="Standard"/>
-        <w:rPr>
-          <w:rFonts w:ascii="Arial" w:hAnsi="Arial" w:cs="Arial"/>
-          <w:b/>
-          <w:bCs/>
-          <w:sz w:val="22"/>
-          <w:szCs w:val="22"/>
-        </w:rPr>
-      </w:pPr>
-      <w:r>
-        <w:rPr>
-          <w:rFonts w:ascii="Arial" w:hAnsi="Arial" w:cs="Arial"/>
-          <w:b/>
-          <w:bCs/>
-          <w:sz w:val="22"/>
-          <w:szCs w:val="22"/>
-        </w:rPr>
-        <w:t>Enviar Produto Concertado</w:t>
+        <w:t>Registra o motivo de cancelamento</w:t>
+      </w:r>
+    </w:p>
+    <w:p>
+      <w:pPr>
+        <w:pStyle w:val="Standard"/>
+        <w:rPr>
+          <w:rFonts w:ascii="Arial" w:hAnsi="Arial" w:cs="Arial"/>
+          <w:sz w:val="22"/>
+          <w:szCs w:val="22"/>
+        </w:rPr>
+      </w:pPr>
+    </w:p>
+    <w:p>
+      <w:pPr>
+        <w:pStyle w:val="Standard"/>
+        <w:rPr>
+          <w:rFonts w:ascii="Arial" w:hAnsi="Arial" w:cs="Arial"/>
+          <w:b/>
+          <w:bCs/>
+          <w:sz w:val="22"/>
+          <w:szCs w:val="22"/>
+        </w:rPr>
+      </w:pPr>
+      <w:r>
+        <w:rPr>
+          <w:rFonts w:ascii="Arial" w:hAnsi="Arial" w:cs="Arial"/>
+          <w:b/>
+          <w:bCs/>
+          <w:sz w:val="22"/>
+          <w:szCs w:val="22"/>
+        </w:rPr>
+        <w:t>Receber feedback</w:t>
       </w:r>
     </w:p>
     <w:p>
@@ -2276,77 +2919,67 @@
           <w:sz w:val="22"/>
           <w:szCs w:val="22"/>
         </w:rPr>
-        <w:t xml:space="preserve">Suellen envia a </w:t>
-      </w:r>
-      <w:proofErr w:type="spellStart"/>
-      <w:r>
-        <w:rPr>
-          <w:rFonts w:ascii="Arial" w:hAnsi="Arial" w:cs="Arial"/>
-          <w:sz w:val="22"/>
-          <w:szCs w:val="22"/>
-        </w:rPr>
-        <w:t>SuSmart</w:t>
-      </w:r>
-      <w:proofErr w:type="spellEnd"/>
-      <w:r>
-        <w:rPr>
-          <w:rFonts w:ascii="Arial" w:hAnsi="Arial" w:cs="Arial"/>
-          <w:sz w:val="22"/>
-          <w:szCs w:val="22"/>
-        </w:rPr>
-        <w:t xml:space="preserve"> concertada para o cliente;</w:t>
-      </w:r>
-    </w:p>
-    <w:p>
-      <w:pPr>
-        <w:pStyle w:val="Standard"/>
-        <w:rPr>
-          <w:rFonts w:ascii="Arial" w:hAnsi="Arial" w:cs="Arial"/>
-          <w:b/>
-          <w:bCs/>
-          <w:sz w:val="22"/>
-          <w:szCs w:val="22"/>
-        </w:rPr>
-      </w:pPr>
-      <w:r>
-        <w:rPr>
-          <w:rFonts w:ascii="Arial" w:hAnsi="Arial" w:cs="Arial"/>
-          <w:b/>
-          <w:bCs/>
-          <w:sz w:val="22"/>
-          <w:szCs w:val="22"/>
-        </w:rPr>
-        <w:t xml:space="preserve">Objetivo: </w:t>
-      </w:r>
-      <w:r>
-        <w:rPr>
-          <w:rFonts w:ascii="Arial" w:hAnsi="Arial" w:cs="Arial"/>
-          <w:sz w:val="22"/>
-          <w:szCs w:val="22"/>
-        </w:rPr>
-        <w:t>Repor o produto para o cliente;</w:t>
-      </w:r>
-    </w:p>
-    <w:p>
-      <w:pPr>
-        <w:pStyle w:val="Standard"/>
-        <w:rPr>
-          <w:rFonts w:ascii="Arial" w:hAnsi="Arial" w:cs="Arial"/>
-          <w:b/>
-          <w:bCs/>
-          <w:sz w:val="22"/>
-          <w:szCs w:val="22"/>
-        </w:rPr>
-      </w:pPr>
-      <w:r>
-        <w:rPr>
-          <w:rFonts w:ascii="Arial" w:hAnsi="Arial" w:cs="Arial"/>
-          <w:b/>
-          <w:bCs/>
-          <w:sz w:val="22"/>
-          <w:szCs w:val="22"/>
-        </w:rPr>
-        <w:t>Trabalhadores envolvidos:</w:t>
+        <w:t>Controle de qualidade;</w:t>
+      </w:r>
+    </w:p>
+    <w:p>
+      <w:pPr>
+        <w:pStyle w:val="Standard"/>
+        <w:rPr>
+          <w:rFonts w:ascii="Arial" w:hAnsi="Arial" w:cs="Arial"/>
+          <w:sz w:val="22"/>
+          <w:szCs w:val="22"/>
+        </w:rPr>
+      </w:pPr>
+      <w:r>
+        <w:rPr>
+          <w:rFonts w:ascii="Arial" w:hAnsi="Arial" w:cs="Arial"/>
+          <w:b/>
+          <w:bCs/>
+          <w:sz w:val="22"/>
+          <w:szCs w:val="22"/>
+        </w:rPr>
+        <w:t>Objetivo:</w:t>
+      </w:r>
+      <w:r>
+        <w:rPr>
+          <w:rFonts w:ascii="Arial" w:hAnsi="Arial" w:cs="Arial"/>
+          <w:b/>
+          <w:bCs/>
+          <w:sz w:val="22"/>
+          <w:szCs w:val="22"/>
+        </w:rPr>
+        <w:t xml:space="preserve"> </w:t>
+      </w:r>
+      <w:r>
+        <w:rPr>
+          <w:rFonts w:ascii="Arial" w:hAnsi="Arial" w:cs="Arial"/>
+          <w:sz w:val="22"/>
+          <w:szCs w:val="22"/>
+        </w:rPr>
+        <w:t>Recebe feedback do cliente para controle de qualidade;</w:t>
+      </w:r>
+    </w:p>
+    <w:p>
+      <w:pPr>
+        <w:pStyle w:val="Standard"/>
+        <w:rPr>
+          <w:rFonts w:ascii="Arial" w:hAnsi="Arial" w:cs="Arial"/>
+          <w:b/>
+          <w:bCs/>
+          <w:sz w:val="22"/>
+          <w:szCs w:val="22"/>
+        </w:rPr>
+      </w:pPr>
+      <w:r>
+        <w:rPr>
+          <w:rFonts w:ascii="Arial" w:hAnsi="Arial" w:cs="Arial"/>
+          <w:b/>
+          <w:bCs/>
+          <w:sz w:val="22"/>
+          <w:szCs w:val="22"/>
+        </w:rPr>
+        <w:t>Trabalhadores envolvidos</w:t>
       </w:r>
     </w:p>
     <w:p>
@@ -2386,35 +3019,25 @@
           <w:sz w:val="22"/>
           <w:szCs w:val="22"/>
         </w:rPr>
-        <w:t>Separa o produto concertado e envia para a transportadora</w:t>
-      </w:r>
-    </w:p>
-    <w:p>
-      <w:pPr>
-        <w:pStyle w:val="Standard"/>
-        <w:rPr>
-          <w:rFonts w:ascii="Arial" w:hAnsi="Arial" w:cs="Arial"/>
-          <w:sz w:val="22"/>
-          <w:szCs w:val="22"/>
-        </w:rPr>
-      </w:pPr>
-    </w:p>
-    <w:p>
-      <w:pPr>
-        <w:pStyle w:val="Standard"/>
-        <w:rPr>
-          <w:rFonts w:ascii="Arial" w:hAnsi="Arial" w:cs="Arial"/>
-          <w:sz w:val="22"/>
-          <w:szCs w:val="22"/>
-        </w:rPr>
-      </w:pPr>
-      <w:r>
-        <w:rPr>
-          <w:rFonts w:ascii="Arial" w:hAnsi="Arial" w:cs="Arial"/>
-          <w:sz w:val="22"/>
-          <w:szCs w:val="22"/>
-        </w:rPr>
-        <w:t>Transportadora</w:t>
+        <w:t xml:space="preserve">Recebe registro de feedback sobre a </w:t>
+      </w:r>
+      <w:proofErr w:type="spellStart"/>
+      <w:r>
+        <w:rPr>
+          <w:rFonts w:ascii="Arial" w:hAnsi="Arial" w:cs="Arial"/>
+          <w:sz w:val="22"/>
+          <w:szCs w:val="22"/>
+        </w:rPr>
+        <w:t>SuSmart</w:t>
+      </w:r>
+      <w:proofErr w:type="spellEnd"/>
+      <w:r>
+        <w:rPr>
+          <w:rFonts w:ascii="Arial" w:hAnsi="Arial" w:cs="Arial"/>
+          <w:sz w:val="22"/>
+          <w:szCs w:val="22"/>
+        </w:rPr>
+        <w:t>;</w:t>
       </w:r>
     </w:p>
     <w:p>
@@ -2436,7 +3059,1014 @@
           <w:sz w:val="22"/>
           <w:szCs w:val="22"/>
         </w:rPr>
-        <w:t>Envia o produto para o cliente.</w:t>
+        <w:t>Gera controle de qualidade do produto.</w:t>
+      </w:r>
+    </w:p>
+    <w:p>
+      <w:pPr>
+        <w:pStyle w:val="Standard"/>
+        <w:jc w:val="center"/>
+        <w:rPr>
+          <w:rFonts w:ascii="Arial" w:hAnsi="Arial" w:cs="Arial"/>
+          <w:b/>
+          <w:bCs/>
+          <w:sz w:val="36"/>
+          <w:szCs w:val="36"/>
+        </w:rPr>
+      </w:pPr>
+    </w:p>
+    <w:p>
+      <w:pPr>
+        <w:pStyle w:val="Standard"/>
+        <w:jc w:val="center"/>
+        <w:rPr>
+          <w:rFonts w:ascii="Arial" w:hAnsi="Arial" w:cs="Arial"/>
+          <w:b/>
+          <w:bCs/>
+          <w:sz w:val="36"/>
+          <w:szCs w:val="36"/>
+        </w:rPr>
+      </w:pPr>
+      <w:r>
+        <w:rPr>
+          <w:rFonts w:ascii="Arial" w:hAnsi="Arial" w:cs="Arial"/>
+          <w:b/>
+          <w:bCs/>
+          <w:sz w:val="36"/>
+          <w:szCs w:val="36"/>
+        </w:rPr>
+        <w:t>Descrição de Processos de Negócio – Tratar a manutenção do produto</w:t>
+      </w:r>
+    </w:p>
+    <w:p>
+      <w:pPr>
+        <w:pStyle w:val="Standard"/>
+        <w:jc w:val="center"/>
+        <w:rPr>
+          <w:rFonts w:ascii="Arial" w:hAnsi="Arial" w:cs="Arial"/>
+          <w:b/>
+          <w:bCs/>
+          <w:sz w:val="36"/>
+          <w:szCs w:val="36"/>
+        </w:rPr>
+      </w:pPr>
+    </w:p>
+    <w:p>
+      <w:pPr>
+        <w:pStyle w:val="Standard"/>
+        <w:rPr>
+          <w:rFonts w:ascii="Arial" w:hAnsi="Arial" w:cs="Arial"/>
+          <w:b/>
+          <w:bCs/>
+          <w:sz w:val="22"/>
+          <w:szCs w:val="22"/>
+        </w:rPr>
+      </w:pPr>
+      <w:r>
+        <w:rPr>
+          <w:rFonts w:ascii="Arial" w:hAnsi="Arial" w:cs="Arial"/>
+          <w:b/>
+          <w:bCs/>
+          <w:sz w:val="22"/>
+          <w:szCs w:val="22"/>
+        </w:rPr>
+        <w:t>Registrar solicitação de manutenção</w:t>
+      </w:r>
+    </w:p>
+    <w:p>
+      <w:pPr>
+        <w:pStyle w:val="Standard"/>
+        <w:rPr>
+          <w:rFonts w:ascii="Arial" w:hAnsi="Arial" w:cs="Arial"/>
+          <w:b/>
+          <w:bCs/>
+          <w:sz w:val="22"/>
+          <w:szCs w:val="22"/>
+        </w:rPr>
+      </w:pPr>
+      <w:r>
+        <w:rPr>
+          <w:rFonts w:ascii="Arial" w:hAnsi="Arial" w:cs="Arial"/>
+          <w:b/>
+          <w:bCs/>
+          <w:sz w:val="22"/>
+          <w:szCs w:val="22"/>
+        </w:rPr>
+        <w:t>Evento:</w:t>
+      </w:r>
+      <w:r>
+        <w:rPr>
+          <w:rFonts w:ascii="Arial" w:hAnsi="Arial" w:cs="Arial"/>
+          <w:b/>
+          <w:bCs/>
+          <w:sz w:val="22"/>
+          <w:szCs w:val="22"/>
+        </w:rPr>
+        <w:t xml:space="preserve"> </w:t>
+      </w:r>
+      <w:r>
+        <w:rPr>
+          <w:rFonts w:ascii="Arial" w:hAnsi="Arial" w:cs="Arial"/>
+          <w:sz w:val="22"/>
+          <w:szCs w:val="22"/>
+        </w:rPr>
+        <w:t xml:space="preserve">Manutenção da </w:t>
+      </w:r>
+      <w:proofErr w:type="spellStart"/>
+      <w:r>
+        <w:rPr>
+          <w:rFonts w:ascii="Arial" w:hAnsi="Arial" w:cs="Arial"/>
+          <w:sz w:val="22"/>
+          <w:szCs w:val="22"/>
+        </w:rPr>
+        <w:t>SuSmart</w:t>
+      </w:r>
+      <w:proofErr w:type="spellEnd"/>
+      <w:r>
+        <w:rPr>
+          <w:rFonts w:ascii="Arial" w:hAnsi="Arial" w:cs="Arial"/>
+          <w:sz w:val="22"/>
+          <w:szCs w:val="22"/>
+        </w:rPr>
+        <w:t>;</w:t>
+      </w:r>
+    </w:p>
+    <w:p>
+      <w:pPr>
+        <w:pStyle w:val="Standard"/>
+        <w:rPr>
+          <w:rFonts w:ascii="Arial" w:hAnsi="Arial" w:cs="Arial"/>
+          <w:sz w:val="22"/>
+          <w:szCs w:val="22"/>
+        </w:rPr>
+      </w:pPr>
+      <w:r>
+        <w:rPr>
+          <w:rFonts w:ascii="Arial" w:hAnsi="Arial" w:cs="Arial"/>
+          <w:b/>
+          <w:bCs/>
+          <w:sz w:val="22"/>
+          <w:szCs w:val="22"/>
+        </w:rPr>
+        <w:t>Objetivo:</w:t>
+      </w:r>
+      <w:r>
+        <w:rPr>
+          <w:rFonts w:ascii="Arial" w:hAnsi="Arial" w:cs="Arial"/>
+          <w:b/>
+          <w:bCs/>
+          <w:sz w:val="22"/>
+          <w:szCs w:val="22"/>
+        </w:rPr>
+        <w:t xml:space="preserve"> </w:t>
+      </w:r>
+      <w:r>
+        <w:rPr>
+          <w:rFonts w:ascii="Arial" w:hAnsi="Arial" w:cs="Arial"/>
+          <w:sz w:val="22"/>
+          <w:szCs w:val="22"/>
+        </w:rPr>
+        <w:t>Registro de manutenção;</w:t>
+      </w:r>
+    </w:p>
+    <w:p>
+      <w:pPr>
+        <w:pStyle w:val="Standard"/>
+        <w:rPr>
+          <w:rFonts w:ascii="Arial" w:hAnsi="Arial" w:cs="Arial"/>
+          <w:b/>
+          <w:bCs/>
+          <w:sz w:val="22"/>
+          <w:szCs w:val="22"/>
+        </w:rPr>
+      </w:pPr>
+      <w:r>
+        <w:rPr>
+          <w:rFonts w:ascii="Arial" w:hAnsi="Arial" w:cs="Arial"/>
+          <w:b/>
+          <w:bCs/>
+          <w:sz w:val="22"/>
+          <w:szCs w:val="22"/>
+        </w:rPr>
+        <w:t>Trabalhadores envolvidos</w:t>
+      </w:r>
+    </w:p>
+    <w:p>
+      <w:pPr>
+        <w:pStyle w:val="Standard"/>
+        <w:rPr>
+          <w:rFonts w:ascii="Arial" w:hAnsi="Arial" w:cs="Arial"/>
+          <w:sz w:val="22"/>
+          <w:szCs w:val="22"/>
+        </w:rPr>
+      </w:pPr>
+      <w:r>
+        <w:rPr>
+          <w:rFonts w:ascii="Arial" w:hAnsi="Arial" w:cs="Arial"/>
+          <w:sz w:val="22"/>
+          <w:szCs w:val="22"/>
+        </w:rPr>
+        <w:t>Atendente</w:t>
+      </w:r>
+    </w:p>
+    <w:p>
+      <w:pPr>
+        <w:pStyle w:val="Standard"/>
+        <w:numPr>
+          <w:ilvl w:val="0"/>
+          <w:numId w:val="10"/>
+        </w:numPr>
+        <w:rPr>
+          <w:rFonts w:ascii="Arial" w:hAnsi="Arial" w:cs="Arial"/>
+          <w:sz w:val="22"/>
+          <w:szCs w:val="22"/>
+        </w:rPr>
+      </w:pPr>
+      <w:r>
+        <w:rPr>
+          <w:rFonts w:ascii="Arial" w:hAnsi="Arial" w:cs="Arial"/>
+          <w:sz w:val="22"/>
+          <w:szCs w:val="22"/>
+        </w:rPr>
+        <w:t xml:space="preserve">Recebe solicitação de manutenção da </w:t>
+      </w:r>
+      <w:proofErr w:type="spellStart"/>
+      <w:r>
+        <w:rPr>
+          <w:rFonts w:ascii="Arial" w:hAnsi="Arial" w:cs="Arial"/>
+          <w:sz w:val="22"/>
+          <w:szCs w:val="22"/>
+        </w:rPr>
+        <w:t>SuSmart</w:t>
+      </w:r>
+      <w:proofErr w:type="spellEnd"/>
+      <w:r>
+        <w:rPr>
+          <w:rFonts w:ascii="Arial" w:hAnsi="Arial" w:cs="Arial"/>
+          <w:sz w:val="22"/>
+          <w:szCs w:val="22"/>
+        </w:rPr>
+        <w:t>;</w:t>
+      </w:r>
+    </w:p>
+    <w:p>
+      <w:pPr>
+        <w:pStyle w:val="Standard"/>
+        <w:numPr>
+          <w:ilvl w:val="0"/>
+          <w:numId w:val="10"/>
+        </w:numPr>
+        <w:rPr>
+          <w:rFonts w:ascii="Arial" w:hAnsi="Arial" w:cs="Arial"/>
+          <w:sz w:val="22"/>
+          <w:szCs w:val="22"/>
+        </w:rPr>
+      </w:pPr>
+      <w:r>
+        <w:rPr>
+          <w:rFonts w:ascii="Arial" w:hAnsi="Arial" w:cs="Arial"/>
+          <w:sz w:val="22"/>
+          <w:szCs w:val="22"/>
+        </w:rPr>
+        <w:t>Registra a solicitação e encaminha para assistência.</w:t>
+      </w:r>
+    </w:p>
+    <w:p>
+      <w:pPr>
+        <w:pStyle w:val="Standard"/>
+        <w:rPr>
+          <w:rFonts w:ascii="Arial" w:hAnsi="Arial" w:cs="Arial"/>
+          <w:sz w:val="22"/>
+          <w:szCs w:val="22"/>
+        </w:rPr>
+      </w:pPr>
+    </w:p>
+    <w:p>
+      <w:pPr>
+        <w:pStyle w:val="Standard"/>
+        <w:rPr>
+          <w:rFonts w:ascii="Arial" w:hAnsi="Arial" w:cs="Arial"/>
+          <w:b/>
+          <w:bCs/>
+          <w:sz w:val="22"/>
+          <w:szCs w:val="22"/>
+        </w:rPr>
+      </w:pPr>
+      <w:r>
+        <w:rPr>
+          <w:rFonts w:ascii="Arial" w:hAnsi="Arial" w:cs="Arial"/>
+          <w:b/>
+          <w:bCs/>
+          <w:sz w:val="22"/>
+          <w:szCs w:val="22"/>
+        </w:rPr>
+        <w:t>Gerar orçamento</w:t>
+      </w:r>
+    </w:p>
+    <w:p>
+      <w:pPr>
+        <w:pStyle w:val="Standard"/>
+        <w:rPr>
+          <w:rFonts w:ascii="Arial" w:hAnsi="Arial" w:cs="Arial"/>
+          <w:b/>
+          <w:bCs/>
+          <w:sz w:val="22"/>
+          <w:szCs w:val="22"/>
+        </w:rPr>
+      </w:pPr>
+      <w:r>
+        <w:rPr>
+          <w:rFonts w:ascii="Arial" w:hAnsi="Arial" w:cs="Arial"/>
+          <w:b/>
+          <w:bCs/>
+          <w:sz w:val="22"/>
+          <w:szCs w:val="22"/>
+        </w:rPr>
+        <w:t>Evento:</w:t>
+      </w:r>
+      <w:r>
+        <w:rPr>
+          <w:rFonts w:ascii="Arial" w:hAnsi="Arial" w:cs="Arial"/>
+          <w:b/>
+          <w:bCs/>
+          <w:sz w:val="22"/>
+          <w:szCs w:val="22"/>
+        </w:rPr>
+        <w:t xml:space="preserve"> </w:t>
+      </w:r>
+      <w:r>
+        <w:rPr>
+          <w:rFonts w:ascii="Arial" w:hAnsi="Arial" w:cs="Arial"/>
+          <w:sz w:val="22"/>
+          <w:szCs w:val="22"/>
+        </w:rPr>
+        <w:t>Criar</w:t>
+      </w:r>
+      <w:r>
+        <w:rPr>
+          <w:rFonts w:ascii="Arial" w:hAnsi="Arial" w:cs="Arial"/>
+          <w:sz w:val="22"/>
+          <w:szCs w:val="22"/>
+        </w:rPr>
+        <w:t xml:space="preserve"> o orçamento;</w:t>
+      </w:r>
+    </w:p>
+    <w:p>
+      <w:pPr>
+        <w:pStyle w:val="Standard"/>
+        <w:rPr>
+          <w:rFonts w:ascii="Arial" w:hAnsi="Arial" w:cs="Arial"/>
+          <w:sz w:val="22"/>
+          <w:szCs w:val="22"/>
+        </w:rPr>
+      </w:pPr>
+      <w:r>
+        <w:rPr>
+          <w:rFonts w:ascii="Arial" w:hAnsi="Arial" w:cs="Arial"/>
+          <w:b/>
+          <w:bCs/>
+          <w:sz w:val="22"/>
+          <w:szCs w:val="22"/>
+        </w:rPr>
+        <w:t>Objetivo:</w:t>
+      </w:r>
+      <w:r>
+        <w:rPr>
+          <w:rFonts w:ascii="Arial" w:hAnsi="Arial" w:cs="Arial"/>
+          <w:b/>
+          <w:bCs/>
+          <w:sz w:val="22"/>
+          <w:szCs w:val="22"/>
+        </w:rPr>
+        <w:t xml:space="preserve"> </w:t>
+      </w:r>
+      <w:r>
+        <w:rPr>
+          <w:rFonts w:ascii="Arial" w:hAnsi="Arial" w:cs="Arial"/>
+          <w:sz w:val="22"/>
+          <w:szCs w:val="22"/>
+        </w:rPr>
+        <w:t>Criar</w:t>
+      </w:r>
+      <w:r>
+        <w:rPr>
+          <w:rFonts w:ascii="Arial" w:hAnsi="Arial" w:cs="Arial"/>
+          <w:sz w:val="22"/>
+          <w:szCs w:val="22"/>
+        </w:rPr>
+        <w:t xml:space="preserve"> orçamento de manutenção;</w:t>
+      </w:r>
+    </w:p>
+    <w:p>
+      <w:pPr>
+        <w:pStyle w:val="Standard"/>
+        <w:rPr>
+          <w:rFonts w:ascii="Arial" w:hAnsi="Arial" w:cs="Arial"/>
+          <w:b/>
+          <w:bCs/>
+          <w:sz w:val="22"/>
+          <w:szCs w:val="22"/>
+        </w:rPr>
+      </w:pPr>
+      <w:r>
+        <w:rPr>
+          <w:rFonts w:ascii="Arial" w:hAnsi="Arial" w:cs="Arial"/>
+          <w:b/>
+          <w:bCs/>
+          <w:sz w:val="22"/>
+          <w:szCs w:val="22"/>
+        </w:rPr>
+        <w:t>Trabalhadores envolvidos</w:t>
+      </w:r>
+    </w:p>
+    <w:p>
+      <w:pPr>
+        <w:pStyle w:val="Standard"/>
+        <w:rPr>
+          <w:rFonts w:ascii="Arial" w:hAnsi="Arial" w:cs="Arial"/>
+          <w:sz w:val="22"/>
+          <w:szCs w:val="22"/>
+        </w:rPr>
+      </w:pPr>
+      <w:r>
+        <w:rPr>
+          <w:rFonts w:ascii="Arial" w:hAnsi="Arial" w:cs="Arial"/>
+          <w:sz w:val="22"/>
+          <w:szCs w:val="22"/>
+        </w:rPr>
+        <w:t>Atendente</w:t>
+      </w:r>
+    </w:p>
+    <w:p>
+      <w:pPr>
+        <w:pStyle w:val="Standard"/>
+        <w:numPr>
+          <w:ilvl w:val="0"/>
+          <w:numId w:val="10"/>
+        </w:numPr>
+        <w:rPr>
+          <w:rFonts w:ascii="Arial" w:hAnsi="Arial" w:cs="Arial"/>
+          <w:sz w:val="22"/>
+          <w:szCs w:val="22"/>
+        </w:rPr>
+      </w:pPr>
+      <w:r>
+        <w:rPr>
+          <w:rFonts w:ascii="Arial" w:hAnsi="Arial" w:cs="Arial"/>
+          <w:sz w:val="22"/>
+          <w:szCs w:val="22"/>
+        </w:rPr>
+        <w:t>Recebe orçamento da assistência;</w:t>
+      </w:r>
+    </w:p>
+    <w:p>
+      <w:pPr>
+        <w:pStyle w:val="Standard"/>
+        <w:numPr>
+          <w:ilvl w:val="0"/>
+          <w:numId w:val="10"/>
+        </w:numPr>
+        <w:rPr>
+          <w:rFonts w:ascii="Arial" w:hAnsi="Arial" w:cs="Arial"/>
+          <w:sz w:val="22"/>
+          <w:szCs w:val="22"/>
+        </w:rPr>
+      </w:pPr>
+      <w:r>
+        <w:rPr>
+          <w:rFonts w:ascii="Arial" w:hAnsi="Arial" w:cs="Arial"/>
+          <w:sz w:val="22"/>
+          <w:szCs w:val="22"/>
+        </w:rPr>
+        <w:t>Envia orçamento ao cliente;</w:t>
+      </w:r>
+    </w:p>
+    <w:p>
+      <w:pPr>
+        <w:pStyle w:val="Standard"/>
+        <w:numPr>
+          <w:ilvl w:val="0"/>
+          <w:numId w:val="10"/>
+        </w:numPr>
+        <w:rPr>
+          <w:rFonts w:ascii="Arial" w:hAnsi="Arial" w:cs="Arial"/>
+          <w:sz w:val="22"/>
+          <w:szCs w:val="22"/>
+        </w:rPr>
+      </w:pPr>
+      <w:r>
+        <w:rPr>
+          <w:rFonts w:ascii="Arial" w:hAnsi="Arial" w:cs="Arial"/>
+          <w:sz w:val="22"/>
+          <w:szCs w:val="22"/>
+        </w:rPr>
+        <w:t>Confirma se o cliente sequenciará o reparo ou será desistente;</w:t>
+      </w:r>
+    </w:p>
+    <w:p>
+      <w:pPr>
+        <w:pStyle w:val="Standard"/>
+        <w:numPr>
+          <w:ilvl w:val="0"/>
+          <w:numId w:val="10"/>
+        </w:numPr>
+        <w:rPr>
+          <w:rFonts w:ascii="Arial" w:hAnsi="Arial" w:cs="Arial"/>
+          <w:sz w:val="22"/>
+          <w:szCs w:val="22"/>
+        </w:rPr>
+      </w:pPr>
+      <w:r>
+        <w:rPr>
+          <w:rFonts w:ascii="Arial" w:hAnsi="Arial" w:cs="Arial"/>
+          <w:sz w:val="22"/>
+          <w:szCs w:val="22"/>
+        </w:rPr>
+        <w:t>Se orçamento for aceito, encaminha para manutenção.</w:t>
+      </w:r>
+    </w:p>
+    <w:p>
+      <w:pPr>
+        <w:pStyle w:val="Standard"/>
+        <w:rPr>
+          <w:rFonts w:ascii="Arial" w:hAnsi="Arial" w:cs="Arial"/>
+          <w:sz w:val="22"/>
+          <w:szCs w:val="22"/>
+        </w:rPr>
+      </w:pPr>
+    </w:p>
+    <w:p>
+      <w:pPr>
+        <w:pStyle w:val="Standard"/>
+        <w:rPr>
+          <w:rFonts w:ascii="Arial" w:hAnsi="Arial" w:cs="Arial"/>
+          <w:b/>
+          <w:bCs/>
+          <w:sz w:val="22"/>
+          <w:szCs w:val="22"/>
+        </w:rPr>
+      </w:pPr>
+      <w:r>
+        <w:rPr>
+          <w:rFonts w:ascii="Arial" w:hAnsi="Arial" w:cs="Arial"/>
+          <w:b/>
+          <w:bCs/>
+          <w:sz w:val="22"/>
+          <w:szCs w:val="22"/>
+        </w:rPr>
+        <w:t>Validar garantia</w:t>
+      </w:r>
+    </w:p>
+    <w:p>
+      <w:pPr>
+        <w:pStyle w:val="Standard"/>
+        <w:rPr>
+          <w:rFonts w:ascii="Arial" w:hAnsi="Arial" w:cs="Arial"/>
+          <w:b/>
+          <w:bCs/>
+          <w:sz w:val="22"/>
+          <w:szCs w:val="22"/>
+        </w:rPr>
+      </w:pPr>
+      <w:r>
+        <w:rPr>
+          <w:rFonts w:ascii="Arial" w:hAnsi="Arial" w:cs="Arial"/>
+          <w:b/>
+          <w:bCs/>
+          <w:sz w:val="22"/>
+          <w:szCs w:val="22"/>
+        </w:rPr>
+        <w:t>Evento:</w:t>
+      </w:r>
+      <w:r>
+        <w:rPr>
+          <w:rFonts w:ascii="Arial" w:hAnsi="Arial" w:cs="Arial"/>
+          <w:b/>
+          <w:bCs/>
+          <w:sz w:val="22"/>
+          <w:szCs w:val="22"/>
+        </w:rPr>
+        <w:t xml:space="preserve"> </w:t>
+      </w:r>
+      <w:r>
+        <w:rPr>
+          <w:rFonts w:ascii="Arial" w:hAnsi="Arial" w:cs="Arial"/>
+          <w:sz w:val="22"/>
+          <w:szCs w:val="22"/>
+        </w:rPr>
+        <w:t>Avaliar garantia;</w:t>
+      </w:r>
+    </w:p>
+    <w:p>
+      <w:pPr>
+        <w:pStyle w:val="Standard"/>
+        <w:rPr>
+          <w:rFonts w:ascii="Arial" w:hAnsi="Arial" w:cs="Arial"/>
+          <w:sz w:val="22"/>
+          <w:szCs w:val="22"/>
+        </w:rPr>
+      </w:pPr>
+      <w:r>
+        <w:rPr>
+          <w:rFonts w:ascii="Arial" w:hAnsi="Arial" w:cs="Arial"/>
+          <w:b/>
+          <w:bCs/>
+          <w:sz w:val="22"/>
+          <w:szCs w:val="22"/>
+        </w:rPr>
+        <w:t>Objetivo:</w:t>
+      </w:r>
+      <w:r>
+        <w:rPr>
+          <w:rFonts w:ascii="Arial" w:hAnsi="Arial" w:cs="Arial"/>
+          <w:b/>
+          <w:bCs/>
+          <w:sz w:val="22"/>
+          <w:szCs w:val="22"/>
+        </w:rPr>
+        <w:t xml:space="preserve"> </w:t>
+      </w:r>
+      <w:r>
+        <w:rPr>
+          <w:rFonts w:ascii="Arial" w:hAnsi="Arial" w:cs="Arial"/>
+          <w:sz w:val="22"/>
+          <w:szCs w:val="22"/>
+        </w:rPr>
+        <w:t>Confirmar garantia</w:t>
+      </w:r>
+      <w:r>
+        <w:rPr>
+          <w:rFonts w:ascii="Arial" w:hAnsi="Arial" w:cs="Arial"/>
+          <w:sz w:val="22"/>
+          <w:szCs w:val="22"/>
+        </w:rPr>
+        <w:t>;</w:t>
+      </w:r>
+    </w:p>
+    <w:p>
+      <w:pPr>
+        <w:pStyle w:val="Standard"/>
+        <w:rPr>
+          <w:rFonts w:ascii="Arial" w:hAnsi="Arial" w:cs="Arial"/>
+          <w:b/>
+          <w:bCs/>
+          <w:sz w:val="22"/>
+          <w:szCs w:val="22"/>
+        </w:rPr>
+      </w:pPr>
+      <w:r>
+        <w:rPr>
+          <w:rFonts w:ascii="Arial" w:hAnsi="Arial" w:cs="Arial"/>
+          <w:b/>
+          <w:bCs/>
+          <w:sz w:val="22"/>
+          <w:szCs w:val="22"/>
+        </w:rPr>
+        <w:t>Trabalhadores envolvidos</w:t>
+      </w:r>
+    </w:p>
+    <w:p>
+      <w:pPr>
+        <w:pStyle w:val="Standard"/>
+        <w:rPr>
+          <w:rFonts w:ascii="Arial" w:hAnsi="Arial" w:cs="Arial"/>
+          <w:sz w:val="22"/>
+          <w:szCs w:val="22"/>
+        </w:rPr>
+      </w:pPr>
+      <w:r>
+        <w:rPr>
+          <w:rFonts w:ascii="Arial" w:hAnsi="Arial" w:cs="Arial"/>
+          <w:sz w:val="22"/>
+          <w:szCs w:val="22"/>
+        </w:rPr>
+        <w:t>Assistência</w:t>
+      </w:r>
+    </w:p>
+    <w:p>
+      <w:pPr>
+        <w:pStyle w:val="Standard"/>
+        <w:numPr>
+          <w:ilvl w:val="0"/>
+          <w:numId w:val="10"/>
+        </w:numPr>
+        <w:rPr>
+          <w:rFonts w:ascii="Arial" w:hAnsi="Arial" w:cs="Arial"/>
+          <w:sz w:val="22"/>
+          <w:szCs w:val="22"/>
+        </w:rPr>
+      </w:pPr>
+      <w:r>
+        <w:rPr>
+          <w:rFonts w:ascii="Arial" w:hAnsi="Arial" w:cs="Arial"/>
+          <w:sz w:val="22"/>
+          <w:szCs w:val="22"/>
+        </w:rPr>
+        <w:t xml:space="preserve">Avalia </w:t>
+      </w:r>
+      <w:proofErr w:type="spellStart"/>
+      <w:r>
+        <w:rPr>
+          <w:rFonts w:ascii="Arial" w:hAnsi="Arial" w:cs="Arial"/>
+          <w:sz w:val="22"/>
+          <w:szCs w:val="22"/>
+        </w:rPr>
+        <w:t>SuSmart</w:t>
+      </w:r>
+      <w:proofErr w:type="spellEnd"/>
+      <w:r>
+        <w:rPr>
+          <w:rFonts w:ascii="Arial" w:hAnsi="Arial" w:cs="Arial"/>
+          <w:sz w:val="22"/>
+          <w:szCs w:val="22"/>
+        </w:rPr>
+        <w:t>;</w:t>
+      </w:r>
+    </w:p>
+    <w:p>
+      <w:pPr>
+        <w:pStyle w:val="Standard"/>
+        <w:numPr>
+          <w:ilvl w:val="0"/>
+          <w:numId w:val="10"/>
+        </w:numPr>
+        <w:rPr>
+          <w:rFonts w:ascii="Arial" w:hAnsi="Arial" w:cs="Arial"/>
+          <w:sz w:val="22"/>
+          <w:szCs w:val="22"/>
+        </w:rPr>
+      </w:pPr>
+      <w:r>
+        <w:rPr>
+          <w:rFonts w:ascii="Arial" w:hAnsi="Arial" w:cs="Arial"/>
+          <w:sz w:val="22"/>
+          <w:szCs w:val="22"/>
+        </w:rPr>
+        <w:t xml:space="preserve">Identifica se a </w:t>
+      </w:r>
+      <w:proofErr w:type="spellStart"/>
+      <w:r>
+        <w:rPr>
+          <w:rFonts w:ascii="Arial" w:hAnsi="Arial" w:cs="Arial"/>
+          <w:sz w:val="22"/>
+          <w:szCs w:val="22"/>
+        </w:rPr>
+        <w:t>SuSmart</w:t>
+      </w:r>
+      <w:proofErr w:type="spellEnd"/>
+      <w:r>
+        <w:rPr>
+          <w:rFonts w:ascii="Arial" w:hAnsi="Arial" w:cs="Arial"/>
+          <w:sz w:val="22"/>
+          <w:szCs w:val="22"/>
+        </w:rPr>
+        <w:t xml:space="preserve"> está dentro ou fora da garantia;</w:t>
+      </w:r>
+    </w:p>
+    <w:p>
+      <w:pPr>
+        <w:pStyle w:val="Standard"/>
+        <w:numPr>
+          <w:ilvl w:val="0"/>
+          <w:numId w:val="10"/>
+        </w:numPr>
+        <w:rPr>
+          <w:rFonts w:ascii="Arial" w:hAnsi="Arial" w:cs="Arial"/>
+          <w:sz w:val="22"/>
+          <w:szCs w:val="22"/>
+        </w:rPr>
+      </w:pPr>
+      <w:r>
+        <w:rPr>
+          <w:rFonts w:ascii="Arial" w:hAnsi="Arial" w:cs="Arial"/>
+          <w:sz w:val="22"/>
+          <w:szCs w:val="22"/>
+        </w:rPr>
+        <w:t>Envia o produto com garantia para manutenção.</w:t>
+      </w:r>
+    </w:p>
+    <w:p>
+      <w:pPr>
+        <w:pStyle w:val="Standard"/>
+        <w:rPr>
+          <w:rFonts w:ascii="Arial" w:hAnsi="Arial" w:cs="Arial"/>
+          <w:sz w:val="22"/>
+          <w:szCs w:val="22"/>
+        </w:rPr>
+      </w:pPr>
+    </w:p>
+    <w:p>
+      <w:pPr>
+        <w:pStyle w:val="Standard"/>
+        <w:rPr>
+          <w:rFonts w:ascii="Arial" w:hAnsi="Arial" w:cs="Arial"/>
+          <w:b/>
+          <w:bCs/>
+          <w:sz w:val="22"/>
+          <w:szCs w:val="22"/>
+        </w:rPr>
+      </w:pPr>
+      <w:r>
+        <w:rPr>
+          <w:rFonts w:ascii="Arial" w:hAnsi="Arial" w:cs="Arial"/>
+          <w:b/>
+          <w:bCs/>
+          <w:sz w:val="22"/>
+          <w:szCs w:val="22"/>
+        </w:rPr>
+        <w:t>Manutenção</w:t>
+      </w:r>
+    </w:p>
+    <w:p>
+      <w:pPr>
+        <w:pStyle w:val="Standard"/>
+        <w:rPr>
+          <w:rFonts w:ascii="Arial" w:hAnsi="Arial" w:cs="Arial"/>
+          <w:b/>
+          <w:bCs/>
+          <w:sz w:val="22"/>
+          <w:szCs w:val="22"/>
+        </w:rPr>
+      </w:pPr>
+      <w:r>
+        <w:rPr>
+          <w:rFonts w:ascii="Arial" w:hAnsi="Arial" w:cs="Arial"/>
+          <w:b/>
+          <w:bCs/>
+          <w:sz w:val="22"/>
+          <w:szCs w:val="22"/>
+        </w:rPr>
+        <w:t>Evento:</w:t>
+      </w:r>
+      <w:r>
+        <w:rPr>
+          <w:rFonts w:ascii="Arial" w:hAnsi="Arial" w:cs="Arial"/>
+          <w:b/>
+          <w:bCs/>
+          <w:sz w:val="22"/>
+          <w:szCs w:val="22"/>
+        </w:rPr>
+        <w:t xml:space="preserve"> </w:t>
+      </w:r>
+      <w:r>
+        <w:rPr>
+          <w:rFonts w:ascii="Arial" w:hAnsi="Arial" w:cs="Arial"/>
+          <w:sz w:val="22"/>
+          <w:szCs w:val="22"/>
+        </w:rPr>
+        <w:t>Repara e envia produto;</w:t>
+      </w:r>
+    </w:p>
+    <w:p>
+      <w:pPr>
+        <w:pStyle w:val="Standard"/>
+        <w:rPr>
+          <w:rFonts w:ascii="Arial" w:hAnsi="Arial" w:cs="Arial"/>
+          <w:sz w:val="22"/>
+          <w:szCs w:val="22"/>
+        </w:rPr>
+      </w:pPr>
+      <w:r>
+        <w:rPr>
+          <w:rFonts w:ascii="Arial" w:hAnsi="Arial" w:cs="Arial"/>
+          <w:b/>
+          <w:bCs/>
+          <w:sz w:val="22"/>
+          <w:szCs w:val="22"/>
+        </w:rPr>
+        <w:t>Objetivo:</w:t>
+      </w:r>
+      <w:r>
+        <w:rPr>
+          <w:rFonts w:ascii="Arial" w:hAnsi="Arial" w:cs="Arial"/>
+          <w:b/>
+          <w:bCs/>
+          <w:sz w:val="22"/>
+          <w:szCs w:val="22"/>
+        </w:rPr>
+        <w:t xml:space="preserve"> </w:t>
+      </w:r>
+      <w:r>
+        <w:rPr>
+          <w:rFonts w:ascii="Arial" w:hAnsi="Arial" w:cs="Arial"/>
+          <w:sz w:val="22"/>
+          <w:szCs w:val="22"/>
+        </w:rPr>
+        <w:t>Envia produto</w:t>
+      </w:r>
+      <w:r>
+        <w:rPr>
+          <w:rFonts w:ascii="Arial" w:hAnsi="Arial" w:cs="Arial"/>
+          <w:sz w:val="22"/>
+          <w:szCs w:val="22"/>
+        </w:rPr>
+        <w:t>;</w:t>
+      </w:r>
+    </w:p>
+    <w:p>
+      <w:pPr>
+        <w:pStyle w:val="Standard"/>
+        <w:rPr>
+          <w:rFonts w:ascii="Arial" w:hAnsi="Arial" w:cs="Arial"/>
+          <w:b/>
+          <w:bCs/>
+          <w:sz w:val="22"/>
+          <w:szCs w:val="22"/>
+        </w:rPr>
+      </w:pPr>
+      <w:r>
+        <w:rPr>
+          <w:rFonts w:ascii="Arial" w:hAnsi="Arial" w:cs="Arial"/>
+          <w:b/>
+          <w:bCs/>
+          <w:sz w:val="22"/>
+          <w:szCs w:val="22"/>
+        </w:rPr>
+        <w:t>Trabalhadores envolvidos</w:t>
+      </w:r>
+    </w:p>
+    <w:p>
+      <w:pPr>
+        <w:pStyle w:val="Standard"/>
+        <w:rPr>
+          <w:rFonts w:ascii="Arial" w:hAnsi="Arial" w:cs="Arial"/>
+          <w:sz w:val="22"/>
+          <w:szCs w:val="22"/>
+        </w:rPr>
+      </w:pPr>
+      <w:r>
+        <w:rPr>
+          <w:rFonts w:ascii="Arial" w:hAnsi="Arial" w:cs="Arial"/>
+          <w:sz w:val="22"/>
+          <w:szCs w:val="22"/>
+        </w:rPr>
+        <w:t>Manutenção</w:t>
+      </w:r>
+    </w:p>
+    <w:p>
+      <w:pPr>
+        <w:pStyle w:val="Standard"/>
+        <w:numPr>
+          <w:ilvl w:val="0"/>
+          <w:numId w:val="17"/>
+        </w:numPr>
+        <w:rPr>
+          <w:rFonts w:ascii="Arial" w:hAnsi="Arial" w:cs="Arial"/>
+          <w:sz w:val="22"/>
+          <w:szCs w:val="22"/>
+        </w:rPr>
+      </w:pPr>
+      <w:r>
+        <w:rPr>
+          <w:rFonts w:ascii="Arial" w:hAnsi="Arial" w:cs="Arial"/>
+          <w:sz w:val="22"/>
+          <w:szCs w:val="22"/>
+        </w:rPr>
+        <w:t>Após receber produto dentro da garantia;</w:t>
+      </w:r>
+    </w:p>
+    <w:p>
+      <w:pPr>
+        <w:pStyle w:val="Standard"/>
+        <w:numPr>
+          <w:ilvl w:val="0"/>
+          <w:numId w:val="17"/>
+        </w:numPr>
+        <w:rPr>
+          <w:rFonts w:ascii="Arial" w:hAnsi="Arial" w:cs="Arial"/>
+          <w:sz w:val="22"/>
+          <w:szCs w:val="22"/>
+        </w:rPr>
+      </w:pPr>
+      <w:r>
+        <w:rPr>
+          <w:rFonts w:ascii="Arial" w:hAnsi="Arial" w:cs="Arial"/>
+          <w:sz w:val="22"/>
+          <w:szCs w:val="22"/>
+        </w:rPr>
+        <w:t>Atua no concerto;</w:t>
+      </w:r>
+    </w:p>
+    <w:p>
+      <w:pPr>
+        <w:pStyle w:val="Standard"/>
+        <w:numPr>
+          <w:ilvl w:val="0"/>
+          <w:numId w:val="17"/>
+        </w:numPr>
+        <w:rPr>
+          <w:rFonts w:ascii="Arial" w:hAnsi="Arial" w:cs="Arial"/>
+          <w:sz w:val="22"/>
+          <w:szCs w:val="22"/>
+        </w:rPr>
+      </w:pPr>
+      <w:r>
+        <w:rPr>
+          <w:rFonts w:ascii="Arial" w:hAnsi="Arial" w:cs="Arial"/>
+          <w:sz w:val="22"/>
+          <w:szCs w:val="22"/>
+        </w:rPr>
+        <w:t>Envia produto finalizado para o cliente.</w:t>
       </w:r>
     </w:p>
     <w:sectPr>
@@ -2646,6 +4276,119 @@
     </w:lvl>
   </w:abstractNum>
   <w:abstractNum w:abstractNumId="2" w15:restartNumberingAfterBreak="0">
+    <w:nsid w:val="1A3B7BDE"/>
+    <w:multiLevelType w:val="hybridMultilevel"/>
+    <w:tmpl w:val="AE92C336"/>
+    <w:lvl w:ilvl="0" w:tplc="04160001">
+      <w:start w:val="1"/>
+      <w:numFmt w:val="bullet"/>
+      <w:lvlText w:val=""/>
+      <w:lvlJc w:val="left"/>
+      <w:pPr>
+        <w:ind w:left="720" w:hanging="360"/>
+      </w:pPr>
+      <w:rPr>
+        <w:rFonts w:ascii="Symbol" w:hAnsi="Symbol" w:hint="default"/>
+      </w:rPr>
+    </w:lvl>
+    <w:lvl w:ilvl="1" w:tplc="04160003" w:tentative="1">
+      <w:start w:val="1"/>
+      <w:numFmt w:val="bullet"/>
+      <w:lvlText w:val="o"/>
+      <w:lvlJc w:val="left"/>
+      <w:pPr>
+        <w:ind w:left="1440" w:hanging="360"/>
+      </w:pPr>
+      <w:rPr>
+        <w:rFonts w:ascii="Courier New" w:hAnsi="Courier New" w:cs="Courier New" w:hint="default"/>
+      </w:rPr>
+    </w:lvl>
+    <w:lvl w:ilvl="2" w:tplc="04160005" w:tentative="1">
+      <w:start w:val="1"/>
+      <w:numFmt w:val="bullet"/>
+      <w:lvlText w:val=""/>
+      <w:lvlJc w:val="left"/>
+      <w:pPr>
+        <w:ind w:left="2160" w:hanging="360"/>
+      </w:pPr>
+      <w:rPr>
+        <w:rFonts w:ascii="Wingdings" w:hAnsi="Wingdings" w:hint="default"/>
+      </w:rPr>
+    </w:lvl>
+    <w:lvl w:ilvl="3" w:tplc="04160001" w:tentative="1">
+      <w:start w:val="1"/>
+      <w:numFmt w:val="bullet"/>
+      <w:lvlText w:val=""/>
+      <w:lvlJc w:val="left"/>
+      <w:pPr>
+        <w:ind w:left="2880" w:hanging="360"/>
+      </w:pPr>
+      <w:rPr>
+        <w:rFonts w:ascii="Symbol" w:hAnsi="Symbol" w:hint="default"/>
+      </w:rPr>
+    </w:lvl>
+    <w:lvl w:ilvl="4" w:tplc="04160003" w:tentative="1">
+      <w:start w:val="1"/>
+      <w:numFmt w:val="bullet"/>
+      <w:lvlText w:val="o"/>
+      <w:lvlJc w:val="left"/>
+      <w:pPr>
+        <w:ind w:left="3600" w:hanging="360"/>
+      </w:pPr>
+      <w:rPr>
+        <w:rFonts w:ascii="Courier New" w:hAnsi="Courier New" w:cs="Courier New" w:hint="default"/>
+      </w:rPr>
+    </w:lvl>
+    <w:lvl w:ilvl="5" w:tplc="04160005" w:tentative="1">
+      <w:start w:val="1"/>
+      <w:numFmt w:val="bullet"/>
+      <w:lvlText w:val=""/>
+      <w:lvlJc w:val="left"/>
+      <w:pPr>
+        <w:ind w:left="4320" w:hanging="360"/>
+      </w:pPr>
+      <w:rPr>
+        <w:rFonts w:ascii="Wingdings" w:hAnsi="Wingdings" w:hint="default"/>
+      </w:rPr>
+    </w:lvl>
+    <w:lvl w:ilvl="6" w:tplc="04160001" w:tentative="1">
+      <w:start w:val="1"/>
+      <w:numFmt w:val="bullet"/>
+      <w:lvlText w:val=""/>
+      <w:lvlJc w:val="left"/>
+      <w:pPr>
+        <w:ind w:left="5040" w:hanging="360"/>
+      </w:pPr>
+      <w:rPr>
+        <w:rFonts w:ascii="Symbol" w:hAnsi="Symbol" w:hint="default"/>
+      </w:rPr>
+    </w:lvl>
+    <w:lvl w:ilvl="7" w:tplc="04160003" w:tentative="1">
+      <w:start w:val="1"/>
+      <w:numFmt w:val="bullet"/>
+      <w:lvlText w:val="o"/>
+      <w:lvlJc w:val="left"/>
+      <w:pPr>
+        <w:ind w:left="5760" w:hanging="360"/>
+      </w:pPr>
+      <w:rPr>
+        <w:rFonts w:ascii="Courier New" w:hAnsi="Courier New" w:cs="Courier New" w:hint="default"/>
+      </w:rPr>
+    </w:lvl>
+    <w:lvl w:ilvl="8" w:tplc="04160005" w:tentative="1">
+      <w:start w:val="1"/>
+      <w:numFmt w:val="bullet"/>
+      <w:lvlText w:val=""/>
+      <w:lvlJc w:val="left"/>
+      <w:pPr>
+        <w:ind w:left="6480" w:hanging="360"/>
+      </w:pPr>
+      <w:rPr>
+        <w:rFonts w:ascii="Wingdings" w:hAnsi="Wingdings" w:hint="default"/>
+      </w:rPr>
+    </w:lvl>
+  </w:abstractNum>
+  <w:abstractNum w:abstractNumId="3" w15:restartNumberingAfterBreak="0">
     <w:nsid w:val="23384BCC"/>
     <w:multiLevelType w:val="multilevel"/>
     <w:tmpl w:val="2F125664"/>
@@ -2722,7 +4465,7 @@
       </w:rPr>
     </w:lvl>
   </w:abstractNum>
-  <w:abstractNum w:abstractNumId="3" w15:restartNumberingAfterBreak="0">
+  <w:abstractNum w:abstractNumId="4" w15:restartNumberingAfterBreak="0">
     <w:nsid w:val="30584B86"/>
     <w:multiLevelType w:val="hybridMultilevel"/>
     <w:tmpl w:val="18DC11DC"/>
@@ -2835,7 +4578,7 @@
       </w:rPr>
     </w:lvl>
   </w:abstractNum>
-  <w:abstractNum w:abstractNumId="4" w15:restartNumberingAfterBreak="0">
+  <w:abstractNum w:abstractNumId="5" w15:restartNumberingAfterBreak="0">
     <w:nsid w:val="362B3FC6"/>
     <w:multiLevelType w:val="hybridMultilevel"/>
     <w:tmpl w:val="E40E6C4E"/>
@@ -2948,7 +4691,7 @@
       </w:rPr>
     </w:lvl>
   </w:abstractNum>
-  <w:abstractNum w:abstractNumId="5" w15:restartNumberingAfterBreak="0">
+  <w:abstractNum w:abstractNumId="6" w15:restartNumberingAfterBreak="0">
     <w:nsid w:val="365050DD"/>
     <w:multiLevelType w:val="hybridMultilevel"/>
     <w:tmpl w:val="C6E27AD2"/>
@@ -3061,7 +4804,7 @@
       </w:rPr>
     </w:lvl>
   </w:abstractNum>
-  <w:abstractNum w:abstractNumId="6" w15:restartNumberingAfterBreak="0">
+  <w:abstractNum w:abstractNumId="7" w15:restartNumberingAfterBreak="0">
     <w:nsid w:val="37BA1AEF"/>
     <w:multiLevelType w:val="hybridMultilevel"/>
     <w:tmpl w:val="D38087FA"/>
@@ -3174,7 +4917,7 @@
       </w:rPr>
     </w:lvl>
   </w:abstractNum>
-  <w:abstractNum w:abstractNumId="7" w15:restartNumberingAfterBreak="0">
+  <w:abstractNum w:abstractNumId="8" w15:restartNumberingAfterBreak="0">
     <w:nsid w:val="42003EAA"/>
     <w:multiLevelType w:val="hybridMultilevel"/>
     <w:tmpl w:val="8BF0FA5E"/>
@@ -3287,7 +5030,7 @@
       </w:rPr>
     </w:lvl>
   </w:abstractNum>
-  <w:abstractNum w:abstractNumId="8" w15:restartNumberingAfterBreak="0">
+  <w:abstractNum w:abstractNumId="9" w15:restartNumberingAfterBreak="0">
     <w:nsid w:val="4E5C716A"/>
     <w:multiLevelType w:val="multilevel"/>
     <w:tmpl w:val="7CD68620"/>
@@ -3364,7 +5107,7 @@
       </w:rPr>
     </w:lvl>
   </w:abstractNum>
-  <w:abstractNum w:abstractNumId="9" w15:restartNumberingAfterBreak="0">
+  <w:abstractNum w:abstractNumId="10" w15:restartNumberingAfterBreak="0">
     <w:nsid w:val="52D329AD"/>
     <w:multiLevelType w:val="hybridMultilevel"/>
     <w:tmpl w:val="11BA6584"/>
@@ -3477,7 +5220,7 @@
       </w:rPr>
     </w:lvl>
   </w:abstractNum>
-  <w:abstractNum w:abstractNumId="10" w15:restartNumberingAfterBreak="0">
+  <w:abstractNum w:abstractNumId="11" w15:restartNumberingAfterBreak="0">
     <w:nsid w:val="5E5A0050"/>
     <w:multiLevelType w:val="multilevel"/>
     <w:tmpl w:val="4B2092EC"/>
@@ -3554,7 +5297,7 @@
       </w:rPr>
     </w:lvl>
   </w:abstractNum>
-  <w:abstractNum w:abstractNumId="11" w15:restartNumberingAfterBreak="0">
+  <w:abstractNum w:abstractNumId="12" w15:restartNumberingAfterBreak="0">
     <w:nsid w:val="61CD47FF"/>
     <w:multiLevelType w:val="hybridMultilevel"/>
     <w:tmpl w:val="9E964E54"/>
@@ -3667,7 +5410,120 @@
       </w:rPr>
     </w:lvl>
   </w:abstractNum>
-  <w:abstractNum w:abstractNumId="12" w15:restartNumberingAfterBreak="0">
+  <w:abstractNum w:abstractNumId="13" w15:restartNumberingAfterBreak="0">
+    <w:nsid w:val="65634562"/>
+    <w:multiLevelType w:val="hybridMultilevel"/>
+    <w:tmpl w:val="279CF58A"/>
+    <w:lvl w:ilvl="0" w:tplc="04160001">
+      <w:start w:val="1"/>
+      <w:numFmt w:val="bullet"/>
+      <w:lvlText w:val=""/>
+      <w:lvlJc w:val="left"/>
+      <w:pPr>
+        <w:ind w:left="720" w:hanging="360"/>
+      </w:pPr>
+      <w:rPr>
+        <w:rFonts w:ascii="Symbol" w:hAnsi="Symbol" w:hint="default"/>
+      </w:rPr>
+    </w:lvl>
+    <w:lvl w:ilvl="1" w:tplc="04160003" w:tentative="1">
+      <w:start w:val="1"/>
+      <w:numFmt w:val="bullet"/>
+      <w:lvlText w:val="o"/>
+      <w:lvlJc w:val="left"/>
+      <w:pPr>
+        <w:ind w:left="1440" w:hanging="360"/>
+      </w:pPr>
+      <w:rPr>
+        <w:rFonts w:ascii="Courier New" w:hAnsi="Courier New" w:cs="Courier New" w:hint="default"/>
+      </w:rPr>
+    </w:lvl>
+    <w:lvl w:ilvl="2" w:tplc="04160005" w:tentative="1">
+      <w:start w:val="1"/>
+      <w:numFmt w:val="bullet"/>
+      <w:lvlText w:val=""/>
+      <w:lvlJc w:val="left"/>
+      <w:pPr>
+        <w:ind w:left="2160" w:hanging="360"/>
+      </w:pPr>
+      <w:rPr>
+        <w:rFonts w:ascii="Wingdings" w:hAnsi="Wingdings" w:hint="default"/>
+      </w:rPr>
+    </w:lvl>
+    <w:lvl w:ilvl="3" w:tplc="04160001" w:tentative="1">
+      <w:start w:val="1"/>
+      <w:numFmt w:val="bullet"/>
+      <w:lvlText w:val=""/>
+      <w:lvlJc w:val="left"/>
+      <w:pPr>
+        <w:ind w:left="2880" w:hanging="360"/>
+      </w:pPr>
+      <w:rPr>
+        <w:rFonts w:ascii="Symbol" w:hAnsi="Symbol" w:hint="default"/>
+      </w:rPr>
+    </w:lvl>
+    <w:lvl w:ilvl="4" w:tplc="04160003" w:tentative="1">
+      <w:start w:val="1"/>
+      <w:numFmt w:val="bullet"/>
+      <w:lvlText w:val="o"/>
+      <w:lvlJc w:val="left"/>
+      <w:pPr>
+        <w:ind w:left="3600" w:hanging="360"/>
+      </w:pPr>
+      <w:rPr>
+        <w:rFonts w:ascii="Courier New" w:hAnsi="Courier New" w:cs="Courier New" w:hint="default"/>
+      </w:rPr>
+    </w:lvl>
+    <w:lvl w:ilvl="5" w:tplc="04160005" w:tentative="1">
+      <w:start w:val="1"/>
+      <w:numFmt w:val="bullet"/>
+      <w:lvlText w:val=""/>
+      <w:lvlJc w:val="left"/>
+      <w:pPr>
+        <w:ind w:left="4320" w:hanging="360"/>
+      </w:pPr>
+      <w:rPr>
+        <w:rFonts w:ascii="Wingdings" w:hAnsi="Wingdings" w:hint="default"/>
+      </w:rPr>
+    </w:lvl>
+    <w:lvl w:ilvl="6" w:tplc="04160001" w:tentative="1">
+      <w:start w:val="1"/>
+      <w:numFmt w:val="bullet"/>
+      <w:lvlText w:val=""/>
+      <w:lvlJc w:val="left"/>
+      <w:pPr>
+        <w:ind w:left="5040" w:hanging="360"/>
+      </w:pPr>
+      <w:rPr>
+        <w:rFonts w:ascii="Symbol" w:hAnsi="Symbol" w:hint="default"/>
+      </w:rPr>
+    </w:lvl>
+    <w:lvl w:ilvl="7" w:tplc="04160003" w:tentative="1">
+      <w:start w:val="1"/>
+      <w:numFmt w:val="bullet"/>
+      <w:lvlText w:val="o"/>
+      <w:lvlJc w:val="left"/>
+      <w:pPr>
+        <w:ind w:left="5760" w:hanging="360"/>
+      </w:pPr>
+      <w:rPr>
+        <w:rFonts w:ascii="Courier New" w:hAnsi="Courier New" w:cs="Courier New" w:hint="default"/>
+      </w:rPr>
+    </w:lvl>
+    <w:lvl w:ilvl="8" w:tplc="04160005" w:tentative="1">
+      <w:start w:val="1"/>
+      <w:numFmt w:val="bullet"/>
+      <w:lvlText w:val=""/>
+      <w:lvlJc w:val="left"/>
+      <w:pPr>
+        <w:ind w:left="6480" w:hanging="360"/>
+      </w:pPr>
+      <w:rPr>
+        <w:rFonts w:ascii="Wingdings" w:hAnsi="Wingdings" w:hint="default"/>
+      </w:rPr>
+    </w:lvl>
+  </w:abstractNum>
+  <w:abstractNum w:abstractNumId="14" w15:restartNumberingAfterBreak="0">
     <w:nsid w:val="68C222E6"/>
     <w:multiLevelType w:val="multilevel"/>
     <w:tmpl w:val="0958EBD8"/>
@@ -3744,10 +5600,123 @@
       </w:rPr>
     </w:lvl>
   </w:abstractNum>
-  <w:abstractNum w:abstractNumId="13" w15:restartNumberingAfterBreak="0">
+  <w:abstractNum w:abstractNumId="15" w15:restartNumberingAfterBreak="0">
+    <w:nsid w:val="6C2E5F0F"/>
+    <w:multiLevelType w:val="hybridMultilevel"/>
+    <w:tmpl w:val="3A80CEEA"/>
+    <w:lvl w:ilvl="0" w:tplc="04160001">
+      <w:start w:val="1"/>
+      <w:numFmt w:val="bullet"/>
+      <w:lvlText w:val=""/>
+      <w:lvlJc w:val="left"/>
+      <w:pPr>
+        <w:ind w:left="720" w:hanging="360"/>
+      </w:pPr>
+      <w:rPr>
+        <w:rFonts w:ascii="Symbol" w:hAnsi="Symbol" w:hint="default"/>
+      </w:rPr>
+    </w:lvl>
+    <w:lvl w:ilvl="1" w:tplc="04160003" w:tentative="1">
+      <w:start w:val="1"/>
+      <w:numFmt w:val="bullet"/>
+      <w:lvlText w:val="o"/>
+      <w:lvlJc w:val="left"/>
+      <w:pPr>
+        <w:ind w:left="1440" w:hanging="360"/>
+      </w:pPr>
+      <w:rPr>
+        <w:rFonts w:ascii="Courier New" w:hAnsi="Courier New" w:cs="Courier New" w:hint="default"/>
+      </w:rPr>
+    </w:lvl>
+    <w:lvl w:ilvl="2" w:tplc="04160005" w:tentative="1">
+      <w:start w:val="1"/>
+      <w:numFmt w:val="bullet"/>
+      <w:lvlText w:val=""/>
+      <w:lvlJc w:val="left"/>
+      <w:pPr>
+        <w:ind w:left="2160" w:hanging="360"/>
+      </w:pPr>
+      <w:rPr>
+        <w:rFonts w:ascii="Wingdings" w:hAnsi="Wingdings" w:hint="default"/>
+      </w:rPr>
+    </w:lvl>
+    <w:lvl w:ilvl="3" w:tplc="04160001" w:tentative="1">
+      <w:start w:val="1"/>
+      <w:numFmt w:val="bullet"/>
+      <w:lvlText w:val=""/>
+      <w:lvlJc w:val="left"/>
+      <w:pPr>
+        <w:ind w:left="2880" w:hanging="360"/>
+      </w:pPr>
+      <w:rPr>
+        <w:rFonts w:ascii="Symbol" w:hAnsi="Symbol" w:hint="default"/>
+      </w:rPr>
+    </w:lvl>
+    <w:lvl w:ilvl="4" w:tplc="04160003" w:tentative="1">
+      <w:start w:val="1"/>
+      <w:numFmt w:val="bullet"/>
+      <w:lvlText w:val="o"/>
+      <w:lvlJc w:val="left"/>
+      <w:pPr>
+        <w:ind w:left="3600" w:hanging="360"/>
+      </w:pPr>
+      <w:rPr>
+        <w:rFonts w:ascii="Courier New" w:hAnsi="Courier New" w:cs="Courier New" w:hint="default"/>
+      </w:rPr>
+    </w:lvl>
+    <w:lvl w:ilvl="5" w:tplc="04160005" w:tentative="1">
+      <w:start w:val="1"/>
+      <w:numFmt w:val="bullet"/>
+      <w:lvlText w:val=""/>
+      <w:lvlJc w:val="left"/>
+      <w:pPr>
+        <w:ind w:left="4320" w:hanging="360"/>
+      </w:pPr>
+      <w:rPr>
+        <w:rFonts w:ascii="Wingdings" w:hAnsi="Wingdings" w:hint="default"/>
+      </w:rPr>
+    </w:lvl>
+    <w:lvl w:ilvl="6" w:tplc="04160001" w:tentative="1">
+      <w:start w:val="1"/>
+      <w:numFmt w:val="bullet"/>
+      <w:lvlText w:val=""/>
+      <w:lvlJc w:val="left"/>
+      <w:pPr>
+        <w:ind w:left="5040" w:hanging="360"/>
+      </w:pPr>
+      <w:rPr>
+        <w:rFonts w:ascii="Symbol" w:hAnsi="Symbol" w:hint="default"/>
+      </w:rPr>
+    </w:lvl>
+    <w:lvl w:ilvl="7" w:tplc="04160003" w:tentative="1">
+      <w:start w:val="1"/>
+      <w:numFmt w:val="bullet"/>
+      <w:lvlText w:val="o"/>
+      <w:lvlJc w:val="left"/>
+      <w:pPr>
+        <w:ind w:left="5760" w:hanging="360"/>
+      </w:pPr>
+      <w:rPr>
+        <w:rFonts w:ascii="Courier New" w:hAnsi="Courier New" w:cs="Courier New" w:hint="default"/>
+      </w:rPr>
+    </w:lvl>
+    <w:lvl w:ilvl="8" w:tplc="04160005" w:tentative="1">
+      <w:start w:val="1"/>
+      <w:numFmt w:val="bullet"/>
+      <w:lvlText w:val=""/>
+      <w:lvlJc w:val="left"/>
+      <w:pPr>
+        <w:ind w:left="6480" w:hanging="360"/>
+      </w:pPr>
+      <w:rPr>
+        <w:rFonts w:ascii="Wingdings" w:hAnsi="Wingdings" w:hint="default"/>
+      </w:rPr>
+    </w:lvl>
+  </w:abstractNum>
+  <w:abstractNum w:abstractNumId="16" w15:restartNumberingAfterBreak="0">
     <w:nsid w:val="756F7C90"/>
     <w:multiLevelType w:val="hybridMultilevel"/>
-    <w:tmpl w:val="E8187D1E"/>
+    <w:tmpl w:val="4CA4BF0C"/>
     <w:lvl w:ilvl="0" w:tplc="04160001">
       <w:start w:val="1"/>
       <w:numFmt w:val="bullet"/>
@@ -3858,46 +5827,55 @@
     </w:lvl>
   </w:abstractNum>
   <w:num w:numId="1">
-    <w:abstractNumId w:val="8"/>
+    <w:abstractNumId w:val="9"/>
   </w:num>
   <w:num w:numId="2">
     <w:abstractNumId w:val="0"/>
   </w:num>
   <w:num w:numId="3">
-    <w:abstractNumId w:val="2"/>
+    <w:abstractNumId w:val="3"/>
   </w:num>
   <w:num w:numId="4">
-    <w:abstractNumId w:val="10"/>
+    <w:abstractNumId w:val="11"/>
   </w:num>
   <w:num w:numId="5">
     <w:abstractNumId w:val="1"/>
   </w:num>
   <w:num w:numId="6">
+    <w:abstractNumId w:val="14"/>
+  </w:num>
+  <w:num w:numId="7">
     <w:abstractNumId w:val="12"/>
   </w:num>
-  <w:num w:numId="7">
-    <w:abstractNumId w:val="11"/>
+  <w:num w:numId="8">
+    <w:abstractNumId w:val="6"/>
   </w:num>
-  <w:num w:numId="8">
+  <w:num w:numId="9">
+    <w:abstractNumId w:val="7"/>
+  </w:num>
+  <w:num w:numId="10">
+    <w:abstractNumId w:val="16"/>
+  </w:num>
+  <w:num w:numId="11">
+    <w:abstractNumId w:val="4"/>
+  </w:num>
+  <w:num w:numId="12">
+    <w:abstractNumId w:val="8"/>
+  </w:num>
+  <w:num w:numId="13">
+    <w:abstractNumId w:val="10"/>
+  </w:num>
+  <w:num w:numId="14">
     <w:abstractNumId w:val="5"/>
   </w:num>
-  <w:num w:numId="9">
-    <w:abstractNumId w:val="6"/>
+  <w:num w:numId="15">
+    <w:abstractNumId w:val="15"/>
   </w:num>
-  <w:num w:numId="10">
+  <w:num w:numId="16">
     <w:abstractNumId w:val="13"/>
   </w:num>
-  <w:num w:numId="11">
-    <w:abstractNumId w:val="3"/>
-  </w:num>
-  <w:num w:numId="12">
-    <w:abstractNumId w:val="7"/>
-  </w:num>
-  <w:num w:numId="13">
-    <w:abstractNumId w:val="9"/>
-  </w:num>
-  <w:num w:numId="14">
-    <w:abstractNumId w:val="4"/>
+  <w:num w:numId="17">
+    <w:abstractNumId w:val="2"/>
   </w:num>
 </w:numbering>
 </file>
@@ -4077,7 +6055,7 @@
     <w:lsdException w:name="Table Web 2" w:semiHidden="1" w:unhideWhenUsed="1"/>
     <w:lsdException w:name="Table Web 3" w:semiHidden="1" w:unhideWhenUsed="1"/>
     <w:lsdException w:name="Balloon Text" w:semiHidden="1" w:unhideWhenUsed="1"/>
-    <w:lsdException w:name="Table Grid" w:semiHidden="1" w:uiPriority="59" w:unhideWhenUsed="1"/>
+    <w:lsdException w:name="Table Grid" w:uiPriority="59"/>
     <w:lsdException w:name="Table Theme" w:semiHidden="1" w:unhideWhenUsed="1"/>
     <w:lsdException w:name="Placeholder Text" w:semiHidden="1"/>
     <w:lsdException w:name="No Spacing" w:uiPriority="1" w:qFormat="1"/>

</xml_diff>